<commit_message>
Thu Apr 20 2017 07:59:36
</commit_message>
<xml_diff>
--- a/bibliografia.docx
+++ b/bibliografia.docx
@@ -1,52 +1,82 @@
 
 <file path=word/document.xml><?xml version="1.0" encoding="utf-8"?>
-<w:document xmlns:o="urn:schemas-microsoft-com:office:office" xmlns:r="http://schemas.openxmlformats.org/officeDocument/2006/relationships" xmlns:v="urn:schemas-microsoft-com:vml" xmlns:w="http://schemas.openxmlformats.org/wordprocessingml/2006/main" xmlns:w10="urn:schemas-microsoft-com:office:word" xmlns:wp="http://schemas.openxmlformats.org/drawingml/2006/wordprocessingDrawing" xmlns:wps="http://schemas.microsoft.com/office/word/2010/wordprocessingShape" xmlns:wpg="http://schemas.microsoft.com/office/word/2010/wordprocessingGroup" xmlns:mc="http://schemas.openxmlformats.org/markup-compatibility/2006" xmlns:wp14="http://schemas.microsoft.com/office/word/2010/wordprocessingDrawing" xmlns:w14="http://schemas.microsoft.com/office/word/2010/wordml" mc:Ignorable="w14 wp14">
+<w:document xmlns:ve="http://schemas.openxmlformats.org/markup-compatibility/2006" xmlns:o="urn:schemas-microsoft-com:office:office" xmlns:r="http://schemas.openxmlformats.org/officeDocument/2006/relationships" xmlns:m="http://schemas.openxmlformats.org/officeDocument/2006/math" xmlns:v="urn:schemas-microsoft-com:vml" xmlns:wp="http://schemas.openxmlformats.org/drawingml/2006/wordprocessingDrawing" xmlns:w10="urn:schemas-microsoft-com:office:word" xmlns:w="http://schemas.openxmlformats.org/wordprocessingml/2006/main" xmlns:wne="http://schemas.microsoft.com/office/word/2006/wordml">
   <w:body>
     <w:p>
       <w:pPr>
-        <w:pStyle w:val="Normal"/>
         <w:jc w:val="both"/>
-        <w:rPr/>
       </w:pPr>
       <w:r>
         <w:rPr>
-          <w:rFonts w:cs="Times New Roman" w:ascii="Times New Roman" w:hAnsi="Times New Roman"/>
+          <w:rFonts w:ascii="Times New Roman" w:hAnsi="Times New Roman" w:cs="Times New Roman"/>
           <w:sz w:val="24"/>
           <w:szCs w:val="24"/>
           <w:lang w:val="en-US"/>
         </w:rPr>
-        <w:t>The app boom is over. 8 jun. 2016. Disponível em: &lt;https://www.recode.net/2016/6/8/11883518/app-boom-over-snapchat-uber</w:t>
-      </w:r>
-      <w:hyperlink r:id="rId2">
+        <w:t xml:space="preserve">The app boom is over. </w:t>
+      </w:r>
+      <w:proofErr w:type="gramStart"/>
+      <w:r>
+        <w:rPr>
+          <w:rFonts w:ascii="Times New Roman" w:hAnsi="Times New Roman" w:cs="Times New Roman"/>
+          <w:sz w:val="24"/>
+          <w:szCs w:val="24"/>
+        </w:rPr>
+        <w:t>8</w:t>
+      </w:r>
+      <w:proofErr w:type="gramEnd"/>
+      <w:r>
+        <w:rPr>
+          <w:rFonts w:ascii="Times New Roman" w:hAnsi="Times New Roman" w:cs="Times New Roman"/>
+          <w:sz w:val="24"/>
+          <w:szCs w:val="24"/>
+        </w:rPr>
+        <w:t xml:space="preserve"> jun. 2016. Disponível em: &lt;</w:t>
+      </w:r>
+      <w:proofErr w:type="gramStart"/>
+      <w:r>
+        <w:rPr>
+          <w:rFonts w:ascii="Times New Roman" w:hAnsi="Times New Roman" w:cs="Times New Roman"/>
+          <w:sz w:val="24"/>
+          <w:szCs w:val="24"/>
+        </w:rPr>
+        <w:t>https</w:t>
+      </w:r>
+      <w:proofErr w:type="gramEnd"/>
+      <w:r>
+        <w:rPr>
+          <w:rFonts w:ascii="Times New Roman" w:hAnsi="Times New Roman" w:cs="Times New Roman"/>
+          <w:sz w:val="24"/>
+          <w:szCs w:val="24"/>
+        </w:rPr>
+        <w:t>://www.recode.net/2016/6/8/11883518/app-boom-over-snapchat-uber</w:t>
+      </w:r>
+      <w:hyperlink>
         <w:r>
           <w:rPr>
-            <w:rFonts w:cs="Times New Roman" w:ascii="Times New Roman" w:hAnsi="Times New Roman"/>
+            <w:rFonts w:ascii="Times New Roman" w:hAnsi="Times New Roman" w:cs="Times New Roman"/>
             <w:sz w:val="24"/>
             <w:szCs w:val="24"/>
-            <w:lang w:val="en-US"/>
           </w:rPr>
           <w:t>&gt; Acesso em:</w:t>
         </w:r>
       </w:hyperlink>
+      <w:r>
+        <w:t xml:space="preserve"> </w:t>
+      </w:r>
     </w:p>
     <w:p>
       <w:pPr>
-        <w:pStyle w:val="Normal"/>
         <w:jc w:val="both"/>
         <w:rPr>
           <w:rFonts w:ascii="Times New Roman" w:hAnsi="Times New Roman" w:cs="Times New Roman"/>
           <w:sz w:val="24"/>
           <w:szCs w:val="24"/>
-          <w:lang w:val="en-US"/>
         </w:rPr>
       </w:pPr>
-      <w:r>
-        <w:rPr/>
-      </w:r>
     </w:p>
     <w:p>
       <w:pPr>
-        <w:pStyle w:val="Normal"/>
         <w:jc w:val="both"/>
         <w:rPr>
           <w:rFonts w:ascii="Times New Roman" w:hAnsi="Times New Roman" w:cs="Times New Roman"/>
@@ -54,27 +84,45 @@
           <w:szCs w:val="24"/>
         </w:rPr>
       </w:pPr>
-      <w:r>
-        <w:rPr>
-          <w:rFonts w:cs="Times New Roman" w:ascii="Times New Roman" w:hAnsi="Times New Roman"/>
+      <w:proofErr w:type="gramStart"/>
+      <w:r>
+        <w:rPr>
+          <w:rFonts w:ascii="Times New Roman" w:hAnsi="Times New Roman" w:cs="Times New Roman"/>
           <w:sz w:val="24"/>
           <w:szCs w:val="24"/>
           <w:lang w:val="en-US"/>
         </w:rPr>
-        <w:t xml:space="preserve">GAUNT, Matt. Service Workers: an Introduction, 3 mar. 2017. </w:t>
-      </w:r>
-      <w:r>
-        <w:rPr>
-          <w:rFonts w:cs="Times New Roman" w:ascii="Times New Roman" w:hAnsi="Times New Roman"/>
-          <w:sz w:val="24"/>
-          <w:szCs w:val="24"/>
-        </w:rPr>
-        <w:t>Disponível em: &lt;https://developers.google.com/web/fundamentals/getting-started/primers/service-workers&gt; Acesso em: 16 abr. 2017.</w:t>
+        <w:t>GAUNT, Matt.</w:t>
+      </w:r>
+      <w:proofErr w:type="gramEnd"/>
+      <w:r>
+        <w:rPr>
+          <w:rFonts w:ascii="Times New Roman" w:hAnsi="Times New Roman" w:cs="Times New Roman"/>
+          <w:sz w:val="24"/>
+          <w:szCs w:val="24"/>
+          <w:lang w:val="en-US"/>
+        </w:rPr>
+        <w:t xml:space="preserve"> Service Workers: an Introduction, 3 mar. 2017. </w:t>
+      </w:r>
+      <w:r>
+        <w:rPr>
+          <w:rFonts w:ascii="Times New Roman" w:hAnsi="Times New Roman" w:cs="Times New Roman"/>
+          <w:sz w:val="24"/>
+          <w:szCs w:val="24"/>
+        </w:rPr>
+        <w:t>Disponível em: &lt;</w:t>
+      </w:r>
+      <w:r>
+        <w:rPr>
+          <w:rFonts w:ascii="Times New Roman" w:hAnsi="Times New Roman" w:cs="Times New Roman"/>
+          <w:sz w:val="24"/>
+          <w:szCs w:val="24"/>
+        </w:rPr>
+        <w:t>https://developers.google.com/web/fundamentals/getting-started/primers/service-workers&gt; Acesso em: 16 abr. 2017.</w:t>
       </w:r>
     </w:p>
     <w:p>
       <w:pPr>
-        <w:pStyle w:val="Normal"/>
         <w:jc w:val="both"/>
         <w:rPr>
           <w:rFonts w:ascii="Times New Roman" w:hAnsi="Times New Roman" w:cs="Times New Roman"/>
@@ -84,78 +132,163 @@
       </w:pPr>
       <w:r>
         <w:rPr>
-          <w:rFonts w:cs="Times New Roman" w:ascii="Times New Roman" w:hAnsi="Times New Roman"/>
+          <w:rFonts w:ascii="Times New Roman" w:hAnsi="Times New Roman" w:cs="Times New Roman"/>
           <w:sz w:val="24"/>
           <w:szCs w:val="24"/>
           <w:lang w:val="en-US"/>
         </w:rPr>
         <w:t xml:space="preserve">MDN, Mozilla Developer Network. </w:t>
       </w:r>
-      <w:r>
-        <w:rPr>
-          <w:rFonts w:cs="Times New Roman" w:ascii="Times New Roman" w:hAnsi="Times New Roman"/>
-          <w:sz w:val="24"/>
-          <w:szCs w:val="24"/>
-        </w:rPr>
-        <w:t>Service Worker API, 6 abr. 2017. Disponível em: &lt;https://developer.mozilla.org/en-US/docs/Web/API/Service_Worker_API&gt; Acesso em: 16 abr. 2017.</w:t>
+      <w:proofErr w:type="gramStart"/>
+      <w:r>
+        <w:rPr>
+          <w:rFonts w:ascii="Times New Roman" w:hAnsi="Times New Roman" w:cs="Times New Roman"/>
+          <w:sz w:val="24"/>
+          <w:szCs w:val="24"/>
+          <w:lang w:val="en-US"/>
+        </w:rPr>
+        <w:t>Service Worker API, 6 abr. 2017.</w:t>
+      </w:r>
+      <w:proofErr w:type="gramEnd"/>
+      <w:r>
+        <w:rPr>
+          <w:rFonts w:ascii="Times New Roman" w:hAnsi="Times New Roman" w:cs="Times New Roman"/>
+          <w:sz w:val="24"/>
+          <w:szCs w:val="24"/>
+          <w:lang w:val="en-US"/>
+        </w:rPr>
+        <w:t xml:space="preserve"> </w:t>
+      </w:r>
+      <w:r>
+        <w:rPr>
+          <w:rFonts w:ascii="Times New Roman" w:hAnsi="Times New Roman" w:cs="Times New Roman"/>
+          <w:sz w:val="24"/>
+          <w:szCs w:val="24"/>
+        </w:rPr>
+        <w:t>Disponível em: &lt;</w:t>
+      </w:r>
+      <w:proofErr w:type="gramStart"/>
+      <w:r>
+        <w:rPr>
+          <w:rFonts w:ascii="Times New Roman" w:hAnsi="Times New Roman" w:cs="Times New Roman"/>
+          <w:sz w:val="24"/>
+          <w:szCs w:val="24"/>
+        </w:rPr>
+        <w:t>https</w:t>
+      </w:r>
+      <w:proofErr w:type="gramEnd"/>
+      <w:r>
+        <w:rPr>
+          <w:rFonts w:ascii="Times New Roman" w:hAnsi="Times New Roman" w:cs="Times New Roman"/>
+          <w:sz w:val="24"/>
+          <w:szCs w:val="24"/>
+        </w:rPr>
+        <w:t>://developer.mozilla.org/en-US/docs/Web/API/Service_Worke</w:t>
+      </w:r>
+      <w:r>
+        <w:rPr>
+          <w:rFonts w:ascii="Times New Roman" w:hAnsi="Times New Roman" w:cs="Times New Roman"/>
+          <w:sz w:val="24"/>
+          <w:szCs w:val="24"/>
+        </w:rPr>
+        <w:t>r_API&gt; Acesso em: 16 abr. 2017.</w:t>
       </w:r>
     </w:p>
     <w:p>
       <w:pPr>
-        <w:pStyle w:val="Normal"/>
-        <w:spacing w:before="0" w:after="200"/>
         <w:jc w:val="both"/>
-        <w:rPr/>
       </w:pPr>
       <w:r>
         <w:rPr>
-          <w:rFonts w:cs="Times New Roman" w:ascii="Times New Roman" w:hAnsi="Times New Roman"/>
+          <w:rFonts w:ascii="Times New Roman" w:hAnsi="Times New Roman" w:cs="Times New Roman"/>
           <w:sz w:val="24"/>
           <w:szCs w:val="24"/>
           <w:lang w:val="en-US"/>
         </w:rPr>
         <w:t xml:space="preserve">W3C, World Wide Web Consortium. </w:t>
       </w:r>
-      <w:r>
-        <w:rPr>
-          <w:rFonts w:cs="Times New Roman" w:ascii="Times New Roman" w:hAnsi="Times New Roman"/>
-          <w:sz w:val="24"/>
-          <w:szCs w:val="24"/>
-        </w:rPr>
-        <w:t>Service Workers, 25 jun. 2015. Disponível em: &lt;https://www.w3.org/TR/2015/WD-service-workers-20150625/&gt; Acesso em: 16 abr. 2017.</w:t>
+      <w:proofErr w:type="spellStart"/>
+      <w:r>
+        <w:rPr>
+          <w:rFonts w:ascii="Times New Roman" w:hAnsi="Times New Roman" w:cs="Times New Roman"/>
+          <w:sz w:val="24"/>
+          <w:szCs w:val="24"/>
+        </w:rPr>
+        <w:t>Service</w:t>
+      </w:r>
+      <w:proofErr w:type="spellEnd"/>
+      <w:r>
+        <w:rPr>
+          <w:rFonts w:ascii="Times New Roman" w:hAnsi="Times New Roman" w:cs="Times New Roman"/>
+          <w:sz w:val="24"/>
+          <w:szCs w:val="24"/>
+        </w:rPr>
+        <w:t xml:space="preserve"> </w:t>
+      </w:r>
+      <w:proofErr w:type="spellStart"/>
+      <w:r>
+        <w:rPr>
+          <w:rFonts w:ascii="Times New Roman" w:hAnsi="Times New Roman" w:cs="Times New Roman"/>
+          <w:sz w:val="24"/>
+          <w:szCs w:val="24"/>
+        </w:rPr>
+        <w:t>Workers</w:t>
+      </w:r>
+      <w:proofErr w:type="spellEnd"/>
+      <w:r>
+        <w:rPr>
+          <w:rFonts w:ascii="Times New Roman" w:hAnsi="Times New Roman" w:cs="Times New Roman"/>
+          <w:sz w:val="24"/>
+          <w:szCs w:val="24"/>
+        </w:rPr>
+        <w:t>, 25 jun. 2015. Disponível em: &lt;</w:t>
+      </w:r>
+      <w:proofErr w:type="gramStart"/>
+      <w:r>
+        <w:rPr>
+          <w:rFonts w:ascii="Times New Roman" w:hAnsi="Times New Roman" w:cs="Times New Roman"/>
+          <w:sz w:val="24"/>
+          <w:szCs w:val="24"/>
+        </w:rPr>
+        <w:t>https</w:t>
+      </w:r>
+      <w:proofErr w:type="gramEnd"/>
+      <w:r>
+        <w:rPr>
+          <w:rFonts w:ascii="Times New Roman" w:hAnsi="Times New Roman" w:cs="Times New Roman"/>
+          <w:sz w:val="24"/>
+          <w:szCs w:val="24"/>
+        </w:rPr>
+        <w:t>://www.w3.org/TR/2015/WD-service-workers-20150625/&gt; Acesso em: 16 abr. 2017.</w:t>
       </w:r>
     </w:p>
     <w:sectPr>
-      <w:type w:val="nextPage"/>
       <w:pgSz w:w="11906" w:h="16838"/>
-      <w:pgMar w:left="1701" w:right="1701" w:header="0" w:top="1417" w:footer="0" w:bottom="1417" w:gutter="0"/>
-      <w:pgNumType w:fmt="decimal"/>
-      <w:formProt w:val="false"/>
-      <w:textDirection w:val="lrTb"/>
-      <w:docGrid w:type="default" w:linePitch="360" w:charSpace="4294965247"/>
+      <w:pgMar w:top="1417" w:right="1701" w:bottom="1417" w:left="1701" w:header="0" w:footer="0" w:gutter="0"/>
+      <w:cols w:space="720"/>
+      <w:formProt w:val="0"/>
+      <w:docGrid w:linePitch="360" w:charSpace="-2049"/>
     </w:sectPr>
   </w:body>
 </w:document>
 </file>
 
 <file path=word/styles.xml><?xml version="1.0" encoding="utf-8"?>
-<w:styles xmlns:w="http://schemas.openxmlformats.org/wordprocessingml/2006/main" xmlns:w14="http://schemas.microsoft.com/office/word/2010/wordml" xmlns:mc="http://schemas.openxmlformats.org/markup-compatibility/2006" mc:Ignorable="w14">
+<w:styles xmlns:r="http://schemas.openxmlformats.org/officeDocument/2006/relationships" xmlns:w="http://schemas.openxmlformats.org/wordprocessingml/2006/main">
   <w:docDefaults>
     <w:rPrDefault>
       <w:rPr>
-        <w:rFonts w:ascii="Calibri" w:hAnsi="Calibri" w:eastAsia="Calibri" w:cs="" w:asciiTheme="minorHAnsi" w:cstheme="minorBidi" w:eastAsiaTheme="minorHAnsi" w:hAnsiTheme="minorHAnsi"/>
+        <w:rFonts w:asciiTheme="minorHAnsi" w:eastAsiaTheme="minorHAnsi" w:hAnsiTheme="minorHAnsi" w:cstheme="minorBidi"/>
         <w:sz w:val="22"/>
         <w:szCs w:val="22"/>
         <w:lang w:val="pt-BR" w:eastAsia="en-US" w:bidi="ar-SA"/>
       </w:rPr>
     </w:rPrDefault>
-    <w:pPrDefault>
-      <w:pPr/>
-    </w:pPrDefault>
+    <w:pPrDefault/>
   </w:docDefaults>
   <w:latentStyles w:defLockedState="0" w:defUIPriority="99" w:defSemiHidden="1" w:defUnhideWhenUsed="1" w:defQFormat="0" w:count="267">
-    <w:lsdException w:name="Normal" w:uiPriority="0" w:semiHidden="0" w:unhideWhenUsed="0" w:qFormat="1"/>
-    <w:lsdException w:name="heading 1" w:uiPriority="9" w:semiHidden="0" w:unhideWhenUsed="0" w:qFormat="1"/>
+    <w:lsdException w:name="Normal" w:semiHidden="0" w:uiPriority="0" w:unhideWhenUsed="0" w:qFormat="1"/>
+    <w:lsdException w:name="heading 1" w:semiHidden="0" w:uiPriority="9" w:unhideWhenUsed="0" w:qFormat="1"/>
     <w:lsdException w:name="heading 2" w:uiPriority="9" w:qFormat="1"/>
     <w:lsdException w:name="heading 3" w:uiPriority="9" w:qFormat="1"/>
     <w:lsdException w:name="heading 4" w:uiPriority="9" w:qFormat="1"/>
@@ -174,225 +307,137 @@
     <w:lsdException w:name="toc 8" w:uiPriority="39"/>
     <w:lsdException w:name="toc 9" w:uiPriority="39"/>
     <w:lsdException w:name="caption" w:uiPriority="35" w:qFormat="1"/>
-    <w:lsdException w:name="Title" w:uiPriority="10" w:semiHidden="0" w:unhideWhenUsed="0" w:qFormat="1"/>
+    <w:lsdException w:name="Title" w:semiHidden="0" w:uiPriority="10" w:unhideWhenUsed="0" w:qFormat="1"/>
     <w:lsdException w:name="Default Paragraph Font" w:uiPriority="1"/>
-    <w:lsdException w:name="Subtitle" w:uiPriority="11" w:semiHidden="0" w:unhideWhenUsed="0" w:qFormat="1"/>
-    <w:lsdException w:name="Strong" w:uiPriority="22" w:semiHidden="0" w:unhideWhenUsed="0" w:qFormat="1"/>
-    <w:lsdException w:name="Emphasis" w:uiPriority="20" w:semiHidden="0" w:unhideWhenUsed="0" w:qFormat="1"/>
-    <w:lsdException w:name="Table Grid" w:uiPriority="59" w:semiHidden="0" w:unhideWhenUsed="0"/>
+    <w:lsdException w:name="Subtitle" w:semiHidden="0" w:uiPriority="11" w:unhideWhenUsed="0" w:qFormat="1"/>
+    <w:lsdException w:name="Strong" w:semiHidden="0" w:uiPriority="22" w:unhideWhenUsed="0" w:qFormat="1"/>
+    <w:lsdException w:name="Emphasis" w:semiHidden="0" w:uiPriority="20" w:unhideWhenUsed="0" w:qFormat="1"/>
+    <w:lsdException w:name="Table Grid" w:semiHidden="0" w:uiPriority="59" w:unhideWhenUsed="0"/>
     <w:lsdException w:name="Placeholder Text" w:unhideWhenUsed="0"/>
-    <w:lsdException w:name="No Spacing" w:uiPriority="1" w:semiHidden="0" w:unhideWhenUsed="0" w:qFormat="1"/>
-    <w:lsdException w:name="Light Shading" w:uiPriority="60" w:semiHidden="0" w:unhideWhenUsed="0"/>
-    <w:lsdException w:name="Light List" w:uiPriority="61" w:semiHidden="0" w:unhideWhenUsed="0"/>
-    <w:lsdException w:name="Light Grid" w:uiPriority="62" w:semiHidden="0" w:unhideWhenUsed="0"/>
-    <w:lsdException w:name="Medium Shading 1" w:uiPriority="63" w:semiHidden="0" w:unhideWhenUsed="0"/>
-    <w:lsdException w:name="Medium Shading 2" w:uiPriority="64" w:semiHidden="0" w:unhideWhenUsed="0"/>
-    <w:lsdException w:name="Medium List 1" w:uiPriority="65" w:semiHidden="0" w:unhideWhenUsed="0"/>
-    <w:lsdException w:name="Medium List 2" w:uiPriority="66" w:semiHidden="0" w:unhideWhenUsed="0"/>
-    <w:lsdException w:name="Medium Grid 1" w:uiPriority="67" w:semiHidden="0" w:unhideWhenUsed="0"/>
-    <w:lsdException w:name="Medium Grid 2" w:uiPriority="68" w:semiHidden="0" w:unhideWhenUsed="0"/>
-    <w:lsdException w:name="Medium Grid 3" w:uiPriority="69" w:semiHidden="0" w:unhideWhenUsed="0"/>
-    <w:lsdException w:name="Dark List" w:uiPriority="70" w:semiHidden="0" w:unhideWhenUsed="0"/>
-    <w:lsdException w:name="Colorful Shading" w:uiPriority="71" w:semiHidden="0" w:unhideWhenUsed="0"/>
-    <w:lsdException w:name="Colorful List" w:uiPriority="72" w:semiHidden="0" w:unhideWhenUsed="0"/>
-    <w:lsdException w:name="Colorful Grid" w:uiPriority="73" w:semiHidden="0" w:unhideWhenUsed="0"/>
-    <w:lsdException w:name="Light Shading Accent 1" w:uiPriority="60" w:semiHidden="0" w:unhideWhenUsed="0"/>
-    <w:lsdException w:name="Light List Accent 1" w:uiPriority="61" w:semiHidden="0" w:unhideWhenUsed="0"/>
-    <w:lsdException w:name="Light Grid Accent 1" w:uiPriority="62" w:semiHidden="0" w:unhideWhenUsed="0"/>
-    <w:lsdException w:name="Medium Shading 1 Accent 1" w:uiPriority="63" w:semiHidden="0" w:unhideWhenUsed="0"/>
-    <w:lsdException w:name="Medium Shading 2 Accent 1" w:uiPriority="64" w:semiHidden="0" w:unhideWhenUsed="0"/>
-    <w:lsdException w:name="Medium List 1 Accent 1" w:uiPriority="65" w:semiHidden="0" w:unhideWhenUsed="0"/>
+    <w:lsdException w:name="No Spacing" w:semiHidden="0" w:uiPriority="1" w:unhideWhenUsed="0" w:qFormat="1"/>
+    <w:lsdException w:name="Light Shading" w:semiHidden="0" w:uiPriority="60" w:unhideWhenUsed="0"/>
+    <w:lsdException w:name="Light List" w:semiHidden="0" w:uiPriority="61" w:unhideWhenUsed="0"/>
+    <w:lsdException w:name="Light Grid" w:semiHidden="0" w:uiPriority="62" w:unhideWhenUsed="0"/>
+    <w:lsdException w:name="Medium Shading 1" w:semiHidden="0" w:uiPriority="63" w:unhideWhenUsed="0"/>
+    <w:lsdException w:name="Medium Shading 2" w:semiHidden="0" w:uiPriority="64" w:unhideWhenUsed="0"/>
+    <w:lsdException w:name="Medium List 1" w:semiHidden="0" w:uiPriority="65" w:unhideWhenUsed="0"/>
+    <w:lsdException w:name="Medium List 2" w:semiHidden="0" w:uiPriority="66" w:unhideWhenUsed="0"/>
+    <w:lsdException w:name="Medium Grid 1" w:semiHidden="0" w:uiPriority="67" w:unhideWhenUsed="0"/>
+    <w:lsdException w:name="Medium Grid 2" w:semiHidden="0" w:uiPriority="68" w:unhideWhenUsed="0"/>
+    <w:lsdException w:name="Medium Grid 3" w:semiHidden="0" w:uiPriority="69" w:unhideWhenUsed="0"/>
+    <w:lsdException w:name="Dark List" w:semiHidden="0" w:uiPriority="70" w:unhideWhenUsed="0"/>
+    <w:lsdException w:name="Colorful Shading" w:semiHidden="0" w:uiPriority="71" w:unhideWhenUsed="0"/>
+    <w:lsdException w:name="Colorful List" w:semiHidden="0" w:uiPriority="72" w:unhideWhenUsed="0"/>
+    <w:lsdException w:name="Colorful Grid" w:semiHidden="0" w:uiPriority="73" w:unhideWhenUsed="0"/>
+    <w:lsdException w:name="Light Shading Accent 1" w:semiHidden="0" w:uiPriority="60" w:unhideWhenUsed="0"/>
+    <w:lsdException w:name="Light List Accent 1" w:semiHidden="0" w:uiPriority="61" w:unhideWhenUsed="0"/>
+    <w:lsdException w:name="Light Grid Accent 1" w:semiHidden="0" w:uiPriority="62" w:unhideWhenUsed="0"/>
+    <w:lsdException w:name="Medium Shading 1 Accent 1" w:semiHidden="0" w:uiPriority="63" w:unhideWhenUsed="0"/>
+    <w:lsdException w:name="Medium Shading 2 Accent 1" w:semiHidden="0" w:uiPriority="64" w:unhideWhenUsed="0"/>
+    <w:lsdException w:name="Medium List 1 Accent 1" w:semiHidden="0" w:uiPriority="65" w:unhideWhenUsed="0"/>
     <w:lsdException w:name="Revision" w:unhideWhenUsed="0"/>
-    <w:lsdException w:name="List Paragraph" w:uiPriority="34" w:semiHidden="0" w:unhideWhenUsed="0" w:qFormat="1"/>
-    <w:lsdException w:name="Quote" w:uiPriority="29" w:semiHidden="0" w:unhideWhenUsed="0" w:qFormat="1"/>
-    <w:lsdException w:name="Intense Quote" w:uiPriority="30" w:semiHidden="0" w:unhideWhenUsed="0" w:qFormat="1"/>
-    <w:lsdException w:name="Medium List 2 Accent 1" w:uiPriority="66" w:semiHidden="0" w:unhideWhenUsed="0"/>
-    <w:lsdException w:name="Medium Grid 1 Accent 1" w:uiPriority="67" w:semiHidden="0" w:unhideWhenUsed="0"/>
-    <w:lsdException w:name="Medium Grid 2 Accent 1" w:uiPriority="68" w:semiHidden="0" w:unhideWhenUsed="0"/>
-    <w:lsdException w:name="Medium Grid 3 Accent 1" w:uiPriority="69" w:semiHidden="0" w:unhideWhenUsed="0"/>
-    <w:lsdException w:name="Dark List Accent 1" w:uiPriority="70" w:semiHidden="0" w:unhideWhenUsed="0"/>
-    <w:lsdException w:name="Colorful Shading Accent 1" w:uiPriority="71" w:semiHidden="0" w:unhideWhenUsed="0"/>
-    <w:lsdException w:name="Colorful List Accent 1" w:uiPriority="72" w:semiHidden="0" w:unhideWhenUsed="0"/>
-    <w:lsdException w:name="Colorful Grid Accent 1" w:uiPriority="73" w:semiHidden="0" w:unhideWhenUsed="0"/>
-    <w:lsdException w:name="Light Shading Accent 2" w:uiPriority="60" w:semiHidden="0" w:unhideWhenUsed="0"/>
-    <w:lsdException w:name="Light List Accent 2" w:uiPriority="61" w:semiHidden="0" w:unhideWhenUsed="0"/>
-    <w:lsdException w:name="Light Grid Accent 2" w:uiPriority="62" w:semiHidden="0" w:unhideWhenUsed="0"/>
-    <w:lsdException w:name="Medium Shading 1 Accent 2" w:uiPriority="63" w:semiHidden="0" w:unhideWhenUsed="0"/>
-    <w:lsdException w:name="Medium Shading 2 Accent 2" w:uiPriority="64" w:semiHidden="0" w:unhideWhenUsed="0"/>
-    <w:lsdException w:name="Medium List 1 Accent 2" w:uiPriority="65" w:semiHidden="0" w:unhideWhenUsed="0"/>
-    <w:lsdException w:name="Medium List 2 Accent 2" w:uiPriority="66" w:semiHidden="0" w:unhideWhenUsed="0"/>
-    <w:lsdException w:name="Medium Grid 1 Accent 2" w:uiPriority="67" w:semiHidden="0" w:unhideWhenUsed="0"/>
-    <w:lsdException w:name="Medium Grid 2 Accent 2" w:uiPriority="68" w:semiHidden="0" w:unhideWhenUsed="0"/>
-    <w:lsdException w:name="Medium Grid 3 Accent 2" w:uiPriority="69" w:semiHidden="0" w:unhideWhenUsed="0"/>
-    <w:lsdException w:name="Dark List Accent 2" w:uiPriority="70" w:semiHidden="0" w:unhideWhenUsed="0"/>
-    <w:lsdException w:name="Colorful Shading Accent 2" w:uiPriority="71" w:semiHidden="0" w:unhideWhenUsed="0"/>
-    <w:lsdException w:name="Colorful List Accent 2" w:uiPriority="72" w:semiHidden="0" w:unhideWhenUsed="0"/>
-    <w:lsdException w:name="Colorful Grid Accent 2" w:uiPriority="73" w:semiHidden="0" w:unhideWhenUsed="0"/>
-    <w:lsdException w:name="Light Shading Accent 3" w:uiPriority="60" w:semiHidden="0" w:unhideWhenUsed="0"/>
-    <w:lsdException w:name="Light List Accent 3" w:uiPriority="61" w:semiHidden="0" w:unhideWhenUsed="0"/>
-    <w:lsdException w:name="Light Grid Accent 3" w:uiPriority="62" w:semiHidden="0" w:unhideWhenUsed="0"/>
-    <w:lsdException w:name="Medium Shading 1 Accent 3" w:uiPriority="63" w:semiHidden="0" w:unhideWhenUsed="0"/>
-    <w:lsdException w:name="Medium Shading 2 Accent 3" w:uiPriority="64" w:semiHidden="0" w:unhideWhenUsed="0"/>
-    <w:lsdException w:name="Medium List 1 Accent 3" w:uiPriority="65" w:semiHidden="0" w:unhideWhenUsed="0"/>
-    <w:lsdException w:name="Medium List 2 Accent 3" w:uiPriority="66" w:semiHidden="0" w:unhideWhenUsed="0"/>
-    <w:lsdException w:name="Medium Grid 1 Accent 3" w:uiPriority="67" w:semiHidden="0" w:unhideWhenUsed="0"/>
-    <w:lsdException w:name="Medium Grid 2 Accent 3" w:uiPriority="68" w:semiHidden="0" w:unhideWhenUsed="0"/>
-    <w:lsdException w:name="Medium Grid 3 Accent 3" w:uiPriority="69" w:semiHidden="0" w:unhideWhenUsed="0"/>
-    <w:lsdException w:name="Dark List Accent 3" w:uiPriority="70" w:semiHidden="0" w:unhideWhenUsed="0"/>
-    <w:lsdException w:name="Colorful Shading Accent 3" w:uiPriority="71" w:semiHidden="0" w:unhideWhenUsed="0"/>
-    <w:lsdException w:name="Colorful List Accent 3" w:uiPriority="72" w:semiHidden="0" w:unhideWhenUsed="0"/>
-    <w:lsdException w:name="Colorful Grid Accent 3" w:uiPriority="73" w:semiHidden="0" w:unhideWhenUsed="0"/>
-    <w:lsdException w:name="Light Shading Accent 4" w:uiPriority="60" w:semiHidden="0" w:unhideWhenUsed="0"/>
-    <w:lsdException w:name="Light List Accent 4" w:uiPriority="61" w:semiHidden="0" w:unhideWhenUsed="0"/>
-    <w:lsdException w:name="Light Grid Accent 4" w:uiPriority="62" w:semiHidden="0" w:unhideWhenUsed="0"/>
-    <w:lsdException w:name="Medium Shading 1 Accent 4" w:uiPriority="63" w:semiHidden="0" w:unhideWhenUsed="0"/>
-    <w:lsdException w:name="Medium Shading 2 Accent 4" w:uiPriority="64" w:semiHidden="0" w:unhideWhenUsed="0"/>
-    <w:lsdException w:name="Medium List 1 Accent 4" w:uiPriority="65" w:semiHidden="0" w:unhideWhenUsed="0"/>
-    <w:lsdException w:name="Medium List 2 Accent 4" w:uiPriority="66" w:semiHidden="0" w:unhideWhenUsed="0"/>
-    <w:lsdException w:name="Medium Grid 1 Accent 4" w:uiPriority="67" w:semiHidden="0" w:unhideWhenUsed="0"/>
-    <w:lsdException w:name="Medium Grid 2 Accent 4" w:uiPriority="68" w:semiHidden="0" w:unhideWhenUsed="0"/>
-    <w:lsdException w:name="Medium Grid 3 Accent 4" w:uiPriority="69" w:semiHidden="0" w:unhideWhenUsed="0"/>
-    <w:lsdException w:name="Dark List Accent 4" w:uiPriority="70" w:semiHidden="0" w:unhideWhenUsed="0"/>
-    <w:lsdException w:name="Colorful Shading Accent 4" w:uiPriority="71" w:semiHidden="0" w:unhideWhenUsed="0"/>
-    <w:lsdException w:name="Colorful List Accent 4" w:uiPriority="72" w:semiHidden="0" w:unhideWhenUsed="0"/>
-    <w:lsdException w:name="Colorful Grid Accent 4" w:uiPriority="73" w:semiHidden="0" w:unhideWhenUsed="0"/>
-    <w:lsdException w:name="Light Shading Accent 5" w:uiPriority="60" w:semiHidden="0" w:unhideWhenUsed="0"/>
-    <w:lsdException w:name="Light List Accent 5" w:uiPriority="61" w:semiHidden="0" w:unhideWhenUsed="0"/>
-    <w:lsdException w:name="Light Grid Accent 5" w:uiPriority="62" w:semiHidden="0" w:unhideWhenUsed="0"/>
-    <w:lsdException w:name="Medium Shading 1 Accent 5" w:uiPriority="63" w:semiHidden="0" w:unhideWhenUsed="0"/>
-    <w:lsdException w:name="Medium Shading 2 Accent 5" w:uiPriority="64" w:semiHidden="0" w:unhideWhenUsed="0"/>
-    <w:lsdException w:name="Medium List 1 Accent 5" w:uiPriority="65" w:semiHidden="0" w:unhideWhenUsed="0"/>
-    <w:lsdException w:name="Medium List 2 Accent 5" w:uiPriority="66" w:semiHidden="0" w:unhideWhenUsed="0"/>
-    <w:lsdException w:name="Medium Grid 1 Accent 5" w:uiPriority="67" w:semiHidden="0" w:unhideWhenUsed="0"/>
-    <w:lsdException w:name="Medium Grid 2 Accent 5" w:uiPriority="68" w:semiHidden="0" w:unhideWhenUsed="0"/>
-    <w:lsdException w:name="Medium Grid 3 Accent 5" w:uiPriority="69" w:semiHidden="0" w:unhideWhenUsed="0"/>
-    <w:lsdException w:name="Dark List Accent 5" w:uiPriority="70" w:semiHidden="0" w:unhideWhenUsed="0"/>
-    <w:lsdException w:name="Colorful Shading Accent 5" w:uiPriority="71" w:semiHidden="0" w:unhideWhenUsed="0"/>
-    <w:lsdException w:name="Colorful List Accent 5" w:uiPriority="72" w:semiHidden="0" w:unhideWhenUsed="0"/>
-    <w:lsdException w:name="Colorful Grid Accent 5" w:uiPriority="73" w:semiHidden="0" w:unhideWhenUsed="0"/>
-    <w:lsdException w:name="Light Shading Accent 6" w:uiPriority="60" w:semiHidden="0" w:unhideWhenUsed="0"/>
-    <w:lsdException w:name="Light List Accent 6" w:uiPriority="61" w:semiHidden="0" w:unhideWhenUsed="0"/>
-    <w:lsdException w:name="Light Grid Accent 6" w:uiPriority="62" w:semiHidden="0" w:unhideWhenUsed="0"/>
-    <w:lsdException w:name="Medium Shading 1 Accent 6" w:uiPriority="63" w:semiHidden="0" w:unhideWhenUsed="0"/>
-    <w:lsdException w:name="Medium Shading 2 Accent 6" w:uiPriority="64" w:semiHidden="0" w:unhideWhenUsed="0"/>
-    <w:lsdException w:name="Medium List 1 Accent 6" w:uiPriority="65" w:semiHidden="0" w:unhideWhenUsed="0"/>
-    <w:lsdException w:name="Medium List 2 Accent 6" w:uiPriority="66" w:semiHidden="0" w:unhideWhenUsed="0"/>
-    <w:lsdException w:name="Medium Grid 1 Accent 6" w:uiPriority="67" w:semiHidden="0" w:unhideWhenUsed="0"/>
-    <w:lsdException w:name="Medium Grid 2 Accent 6" w:uiPriority="68" w:semiHidden="0" w:unhideWhenUsed="0"/>
-    <w:lsdException w:name="Medium Grid 3 Accent 6" w:uiPriority="69" w:semiHidden="0" w:unhideWhenUsed="0"/>
-    <w:lsdException w:name="Dark List Accent 6" w:uiPriority="70" w:semiHidden="0" w:unhideWhenUsed="0"/>
-    <w:lsdException w:name="Colorful Shading Accent 6" w:uiPriority="71" w:semiHidden="0" w:unhideWhenUsed="0"/>
-    <w:lsdException w:name="Colorful List Accent 6" w:uiPriority="72" w:semiHidden="0" w:unhideWhenUsed="0"/>
-    <w:lsdException w:name="Colorful Grid Accent 6" w:uiPriority="73" w:semiHidden="0" w:unhideWhenUsed="0"/>
-    <w:lsdException w:name="Subtle Emphasis" w:uiPriority="19" w:semiHidden="0" w:unhideWhenUsed="0" w:qFormat="1"/>
-    <w:lsdException w:name="Intense Emphasis" w:uiPriority="21" w:semiHidden="0" w:unhideWhenUsed="0" w:qFormat="1"/>
-    <w:lsdException w:name="Subtle Reference" w:uiPriority="31" w:semiHidden="0" w:unhideWhenUsed="0" w:qFormat="1"/>
-    <w:lsdException w:name="Intense Reference" w:uiPriority="32" w:semiHidden="0" w:unhideWhenUsed="0" w:qFormat="1"/>
-    <w:lsdException w:name="Book Title" w:uiPriority="33" w:semiHidden="0" w:unhideWhenUsed="0" w:qFormat="1"/>
+    <w:lsdException w:name="List Paragraph" w:semiHidden="0" w:uiPriority="34" w:unhideWhenUsed="0" w:qFormat="1"/>
+    <w:lsdException w:name="Quote" w:semiHidden="0" w:uiPriority="29" w:unhideWhenUsed="0" w:qFormat="1"/>
+    <w:lsdException w:name="Intense Quote" w:semiHidden="0" w:uiPriority="30" w:unhideWhenUsed="0" w:qFormat="1"/>
+    <w:lsdException w:name="Medium List 2 Accent 1" w:semiHidden="0" w:uiPriority="66" w:unhideWhenUsed="0"/>
+    <w:lsdException w:name="Medium Grid 1 Accent 1" w:semiHidden="0" w:uiPriority="67" w:unhideWhenUsed="0"/>
+    <w:lsdException w:name="Medium Grid 2 Accent 1" w:semiHidden="0" w:uiPriority="68" w:unhideWhenUsed="0"/>
+    <w:lsdException w:name="Medium Grid 3 Accent 1" w:semiHidden="0" w:uiPriority="69" w:unhideWhenUsed="0"/>
+    <w:lsdException w:name="Dark List Accent 1" w:semiHidden="0" w:uiPriority="70" w:unhideWhenUsed="0"/>
+    <w:lsdException w:name="Colorful Shading Accent 1" w:semiHidden="0" w:uiPriority="71" w:unhideWhenUsed="0"/>
+    <w:lsdException w:name="Colorful List Accent 1" w:semiHidden="0" w:uiPriority="72" w:unhideWhenUsed="0"/>
+    <w:lsdException w:name="Colorful Grid Accent 1" w:semiHidden="0" w:uiPriority="73" w:unhideWhenUsed="0"/>
+    <w:lsdException w:name="Light Shading Accent 2" w:semiHidden="0" w:uiPriority="60" w:unhideWhenUsed="0"/>
+    <w:lsdException w:name="Light List Accent 2" w:semiHidden="0" w:uiPriority="61" w:unhideWhenUsed="0"/>
+    <w:lsdException w:name="Light Grid Accent 2" w:semiHidden="0" w:uiPriority="62" w:unhideWhenUsed="0"/>
+    <w:lsdException w:name="Medium Shading 1 Accent 2" w:semiHidden="0" w:uiPriority="63" w:unhideWhenUsed="0"/>
+    <w:lsdException w:name="Medium Shading 2 Accent 2" w:semiHidden="0" w:uiPriority="64" w:unhideWhenUsed="0"/>
+    <w:lsdException w:name="Medium List 1 Accent 2" w:semiHidden="0" w:uiPriority="65" w:unhideWhenUsed="0"/>
+    <w:lsdException w:name="Medium List 2 Accent 2" w:semiHidden="0" w:uiPriority="66" w:unhideWhenUsed="0"/>
+    <w:lsdException w:name="Medium Grid 1 Accent 2" w:semiHidden="0" w:uiPriority="67" w:unhideWhenUsed="0"/>
+    <w:lsdException w:name="Medium Grid 2 Accent 2" w:semiHidden="0" w:uiPriority="68" w:unhideWhenUsed="0"/>
+    <w:lsdException w:name="Medium Grid 3 Accent 2" w:semiHidden="0" w:uiPriority="69" w:unhideWhenUsed="0"/>
+    <w:lsdException w:name="Dark List Accent 2" w:semiHidden="0" w:uiPriority="70" w:unhideWhenUsed="0"/>
+    <w:lsdException w:name="Colorful Shading Accent 2" w:semiHidden="0" w:uiPriority="71" w:unhideWhenUsed="0"/>
+    <w:lsdException w:name="Colorful List Accent 2" w:semiHidden="0" w:uiPriority="72" w:unhideWhenUsed="0"/>
+    <w:lsdException w:name="Colorful Grid Accent 2" w:semiHidden="0" w:uiPriority="73" w:unhideWhenUsed="0"/>
+    <w:lsdException w:name="Light Shading Accent 3" w:semiHidden="0" w:uiPriority="60" w:unhideWhenUsed="0"/>
+    <w:lsdException w:name="Light List Accent 3" w:semiHidden="0" w:uiPriority="61" w:unhideWhenUsed="0"/>
+    <w:lsdException w:name="Light Grid Accent 3" w:semiHidden="0" w:uiPriority="62" w:unhideWhenUsed="0"/>
+    <w:lsdException w:name="Medium Shading 1 Accent 3" w:semiHidden="0" w:uiPriority="63" w:unhideWhenUsed="0"/>
+    <w:lsdException w:name="Medium Shading 2 Accent 3" w:semiHidden="0" w:uiPriority="64" w:unhideWhenUsed="0"/>
+    <w:lsdException w:name="Medium List 1 Accent 3" w:semiHidden="0" w:uiPriority="65" w:unhideWhenUsed="0"/>
+    <w:lsdException w:name="Medium List 2 Accent 3" w:semiHidden="0" w:uiPriority="66" w:unhideWhenUsed="0"/>
+    <w:lsdException w:name="Medium Grid 1 Accent 3" w:semiHidden="0" w:uiPriority="67" w:unhideWhenUsed="0"/>
+    <w:lsdException w:name="Medium Grid 2 Accent 3" w:semiHidden="0" w:uiPriority="68" w:unhideWhenUsed="0"/>
+    <w:lsdException w:name="Medium Grid 3 Accent 3" w:semiHidden="0" w:uiPriority="69" w:unhideWhenUsed="0"/>
+    <w:lsdException w:name="Dark List Accent 3" w:semiHidden="0" w:uiPriority="70" w:unhideWhenUsed="0"/>
+    <w:lsdException w:name="Colorful Shading Accent 3" w:semiHidden="0" w:uiPriority="71" w:unhideWhenUsed="0"/>
+    <w:lsdException w:name="Colorful List Accent 3" w:semiHidden="0" w:uiPriority="72" w:unhideWhenUsed="0"/>
+    <w:lsdException w:name="Colorful Grid Accent 3" w:semiHidden="0" w:uiPriority="73" w:unhideWhenUsed="0"/>
+    <w:lsdException w:name="Light Shading Accent 4" w:semiHidden="0" w:uiPriority="60" w:unhideWhenUsed="0"/>
+    <w:lsdException w:name="Light List Accent 4" w:semiHidden="0" w:uiPriority="61" w:unhideWhenUsed="0"/>
+    <w:lsdException w:name="Light Grid Accent 4" w:semiHidden="0" w:uiPriority="62" w:unhideWhenUsed="0"/>
+    <w:lsdException w:name="Medium Shading 1 Accent 4" w:semiHidden="0" w:uiPriority="63" w:unhideWhenUsed="0"/>
+    <w:lsdException w:name="Medium Shading 2 Accent 4" w:semiHidden="0" w:uiPriority="64" w:unhideWhenUsed="0"/>
+    <w:lsdException w:name="Medium List 1 Accent 4" w:semiHidden="0" w:uiPriority="65" w:unhideWhenUsed="0"/>
+    <w:lsdException w:name="Medium List 2 Accent 4" w:semiHidden="0" w:uiPriority="66" w:unhideWhenUsed="0"/>
+    <w:lsdException w:name="Medium Grid 1 Accent 4" w:semiHidden="0" w:uiPriority="67" w:unhideWhenUsed="0"/>
+    <w:lsdException w:name="Medium Grid 2 Accent 4" w:semiHidden="0" w:uiPriority="68" w:unhideWhenUsed="0"/>
+    <w:lsdException w:name="Medium Grid 3 Accent 4" w:semiHidden="0" w:uiPriority="69" w:unhideWhenUsed="0"/>
+    <w:lsdException w:name="Dark List Accent 4" w:semiHidden="0" w:uiPriority="70" w:unhideWhenUsed="0"/>
+    <w:lsdException w:name="Colorful Shading Accent 4" w:semiHidden="0" w:uiPriority="71" w:unhideWhenUsed="0"/>
+    <w:lsdException w:name="Colorful List Accent 4" w:semiHidden="0" w:uiPriority="72" w:unhideWhenUsed="0"/>
+    <w:lsdException w:name="Colorful Grid Accent 4" w:semiHidden="0" w:uiPriority="73" w:unhideWhenUsed="0"/>
+    <w:lsdException w:name="Light Shading Accent 5" w:semiHidden="0" w:uiPriority="60" w:unhideWhenUsed="0"/>
+    <w:lsdException w:name="Light List Accent 5" w:semiHidden="0" w:uiPriority="61" w:unhideWhenUsed="0"/>
+    <w:lsdException w:name="Light Grid Accent 5" w:semiHidden="0" w:uiPriority="62" w:unhideWhenUsed="0"/>
+    <w:lsdException w:name="Medium Shading 1 Accent 5" w:semiHidden="0" w:uiPriority="63" w:unhideWhenUsed="0"/>
+    <w:lsdException w:name="Medium Shading 2 Accent 5" w:semiHidden="0" w:uiPriority="64" w:unhideWhenUsed="0"/>
+    <w:lsdException w:name="Medium List 1 Accent 5" w:semiHidden="0" w:uiPriority="65" w:unhideWhenUsed="0"/>
+    <w:lsdException w:name="Medium List 2 Accent 5" w:semiHidden="0" w:uiPriority="66" w:unhideWhenUsed="0"/>
+    <w:lsdException w:name="Medium Grid 1 Accent 5" w:semiHidden="0" w:uiPriority="67" w:unhideWhenUsed="0"/>
+    <w:lsdException w:name="Medium Grid 2 Accent 5" w:semiHidden="0" w:uiPriority="68" w:unhideWhenUsed="0"/>
+    <w:lsdException w:name="Medium Grid 3 Accent 5" w:semiHidden="0" w:uiPriority="69" w:unhideWhenUsed="0"/>
+    <w:lsdException w:name="Dark List Accent 5" w:semiHidden="0" w:uiPriority="70" w:unhideWhenUsed="0"/>
+    <w:lsdException w:name="Colorful Shading Accent 5" w:semiHidden="0" w:uiPriority="71" w:unhideWhenUsed="0"/>
+    <w:lsdException w:name="Colorful List Accent 5" w:semiHidden="0" w:uiPriority="72" w:unhideWhenUsed="0"/>
+    <w:lsdException w:name="Colorful Grid Accent 5" w:semiHidden="0" w:uiPriority="73" w:unhideWhenUsed="0"/>
+    <w:lsdException w:name="Light Shading Accent 6" w:semiHidden="0" w:uiPriority="60" w:unhideWhenUsed="0"/>
+    <w:lsdException w:name="Light List Accent 6" w:semiHidden="0" w:uiPriority="61" w:unhideWhenUsed="0"/>
+    <w:lsdException w:name="Light Grid Accent 6" w:semiHidden="0" w:uiPriority="62" w:unhideWhenUsed="0"/>
+    <w:lsdException w:name="Medium Shading 1 Accent 6" w:semiHidden="0" w:uiPriority="63" w:unhideWhenUsed="0"/>
+    <w:lsdException w:name="Medium Shading 2 Accent 6" w:semiHidden="0" w:uiPriority="64" w:unhideWhenUsed="0"/>
+    <w:lsdException w:name="Medium List 1 Accent 6" w:semiHidden="0" w:uiPriority="65" w:unhideWhenUsed="0"/>
+    <w:lsdException w:name="Medium List 2 Accent 6" w:semiHidden="0" w:uiPriority="66" w:unhideWhenUsed="0"/>
+    <w:lsdException w:name="Medium Grid 1 Accent 6" w:semiHidden="0" w:uiPriority="67" w:unhideWhenUsed="0"/>
+    <w:lsdException w:name="Medium Grid 2 Accent 6" w:semiHidden="0" w:uiPriority="68" w:unhideWhenUsed="0"/>
+    <w:lsdException w:name="Medium Grid 3 Accent 6" w:semiHidden="0" w:uiPriority="69" w:unhideWhenUsed="0"/>
+    <w:lsdException w:name="Dark List Accent 6" w:semiHidden="0" w:uiPriority="70" w:unhideWhenUsed="0"/>
+    <w:lsdException w:name="Colorful Shading Accent 6" w:semiHidden="0" w:uiPriority="71" w:unhideWhenUsed="0"/>
+    <w:lsdException w:name="Colorful List Accent 6" w:semiHidden="0" w:uiPriority="72" w:unhideWhenUsed="0"/>
+    <w:lsdException w:name="Colorful Grid Accent 6" w:semiHidden="0" w:uiPriority="73" w:unhideWhenUsed="0"/>
+    <w:lsdException w:name="Subtle Emphasis" w:semiHidden="0" w:uiPriority="19" w:unhideWhenUsed="0" w:qFormat="1"/>
+    <w:lsdException w:name="Intense Emphasis" w:semiHidden="0" w:uiPriority="21" w:unhideWhenUsed="0" w:qFormat="1"/>
+    <w:lsdException w:name="Subtle Reference" w:semiHidden="0" w:uiPriority="31" w:unhideWhenUsed="0" w:qFormat="1"/>
+    <w:lsdException w:name="Intense Reference" w:semiHidden="0" w:uiPriority="32" w:unhideWhenUsed="0" w:qFormat="1"/>
+    <w:lsdException w:name="Book Title" w:semiHidden="0" w:uiPriority="33" w:unhideWhenUsed="0" w:qFormat="1"/>
     <w:lsdException w:name="Bibliography" w:uiPriority="37"/>
     <w:lsdException w:name="TOC Heading" w:uiPriority="39" w:qFormat="1"/>
   </w:latentStyles>
-  <w:style w:type="paragraph" w:styleId="Normal" w:default="1">
+  <w:style w:type="paragraph" w:default="1" w:styleId="Normal">
     <w:name w:val="Normal"/>
     <w:qFormat/>
-    <w:rsid w:val="002b582c"/>
+    <w:rsid w:val="002B582C"/>
     <w:pPr>
-      <w:widowControl/>
-      <w:bidi w:val="0"/>
-      <w:spacing w:lineRule="auto" w:line="276" w:before="0" w:after="200"/>
-      <w:jc w:val="left"/>
+      <w:spacing w:after="200" w:line="276" w:lineRule="auto"/>
     </w:pPr>
-    <w:rPr>
-      <w:rFonts w:ascii="Calibri" w:hAnsi="Calibri" w:eastAsia="Calibri" w:cs="" w:asciiTheme="minorHAnsi" w:cstheme="minorBidi" w:eastAsiaTheme="minorHAnsi" w:hAnsiTheme="minorHAnsi"/>
-      <w:color w:val="auto"/>
-      <w:sz w:val="22"/>
-      <w:szCs w:val="22"/>
-      <w:lang w:val="pt-BR" w:eastAsia="en-US" w:bidi="ar-SA"/>
-    </w:rPr>
-  </w:style>
-  <w:style w:type="character" w:styleId="DefaultParagraphFont" w:default="1">
+  </w:style>
+  <w:style w:type="character" w:default="1" w:styleId="Fontepargpadro">
     <w:name w:val="Default Paragraph Font"/>
     <w:uiPriority w:val="1"/>
     <w:semiHidden/>
     <w:unhideWhenUsed/>
-    <w:qFormat/>
-    <w:rPr/>
-  </w:style>
-  <w:style w:type="character" w:styleId="InternetLink">
-    <w:name w:val="Internet Link"/>
-    <w:basedOn w:val="DefaultParagraphFont"/>
-    <w:uiPriority w:val="99"/>
-    <w:unhideWhenUsed/>
-    <w:rsid w:val="00950d9c"/>
-    <w:rPr>
-      <w:color w:val="0000FF" w:themeColor="hyperlink"/>
-      <w:u w:val="single"/>
-    </w:rPr>
-  </w:style>
-  <w:style w:type="paragraph" w:styleId="Heading">
-    <w:name w:val="Heading"/>
-    <w:basedOn w:val="Normal"/>
-    <w:next w:val="TextBody"/>
-    <w:qFormat/>
-    <w:pPr>
-      <w:keepNext/>
-      <w:spacing w:before="240" w:after="120"/>
-    </w:pPr>
-    <w:rPr>
-      <w:rFonts w:ascii="Liberation Sans" w:hAnsi="Liberation Sans" w:eastAsia="Noto Sans CJK SC Regular" w:cs="FreeSans"/>
-      <w:sz w:val="28"/>
-      <w:szCs w:val="28"/>
-    </w:rPr>
-  </w:style>
-  <w:style w:type="paragraph" w:styleId="TextBody">
-    <w:name w:val="Body Text"/>
-    <w:basedOn w:val="Normal"/>
-    <w:pPr>
-      <w:spacing w:lineRule="auto" w:line="288" w:before="0" w:after="140"/>
-    </w:pPr>
-    <w:rPr/>
-  </w:style>
-  <w:style w:type="paragraph" w:styleId="List">
-    <w:name w:val="List"/>
-    <w:basedOn w:val="TextBody"/>
-    <w:pPr/>
-    <w:rPr>
-      <w:rFonts w:cs="FreeSans"/>
-    </w:rPr>
-  </w:style>
-  <w:style w:type="paragraph" w:styleId="Caption">
-    <w:name w:val="Caption"/>
-    <w:basedOn w:val="Normal"/>
-    <w:qFormat/>
-    <w:pPr>
-      <w:suppressLineNumbers/>
-      <w:spacing w:before="120" w:after="120"/>
-    </w:pPr>
-    <w:rPr>
-      <w:rFonts w:cs="FreeSans"/>
-      <w:i/>
-      <w:iCs/>
-      <w:sz w:val="24"/>
-      <w:szCs w:val="24"/>
-    </w:rPr>
-  </w:style>
-  <w:style w:type="paragraph" w:styleId="Index">
-    <w:name w:val="Index"/>
-    <w:basedOn w:val="Normal"/>
-    <w:qFormat/>
-    <w:pPr>
-      <w:suppressLineNumbers/>
-    </w:pPr>
-    <w:rPr>
-      <w:rFonts w:cs="FreeSans"/>
-    </w:rPr>
-  </w:style>
-  <w:style w:type="numbering" w:styleId="NoList" w:default="1">
-    <w:name w:val="No List"/>
-    <w:uiPriority w:val="99"/>
-    <w:semiHidden/>
-    <w:unhideWhenUsed/>
-    <w:qFormat/>
   </w:style>
   <w:style w:type="table" w:default="1" w:styleId="Tabelanormal">
     <w:name w:val="Normal Table"/>
@@ -409,6 +454,84 @@
         <w:right w:w="108" w:type="dxa"/>
       </w:tblCellMar>
     </w:tblPr>
+  </w:style>
+  <w:style w:type="numbering" w:default="1" w:styleId="Semlista">
+    <w:name w:val="No List"/>
+    <w:uiPriority w:val="99"/>
+    <w:semiHidden/>
+    <w:unhideWhenUsed/>
+  </w:style>
+  <w:style w:type="character" w:customStyle="1" w:styleId="InternetLink">
+    <w:name w:val="Internet Link"/>
+    <w:basedOn w:val="Fontepargpadro"/>
+    <w:uiPriority w:val="99"/>
+    <w:unhideWhenUsed/>
+    <w:rsid w:val="00950D9C"/>
+    <w:rPr>
+      <w:color w:val="0000FF" w:themeColor="hyperlink"/>
+      <w:u w:val="single"/>
+    </w:rPr>
+  </w:style>
+  <w:style w:type="paragraph" w:customStyle="1" w:styleId="Heading">
+    <w:name w:val="Heading"/>
+    <w:basedOn w:val="Normal"/>
+    <w:next w:val="Corpodetexto"/>
+    <w:qFormat/>
+    <w:rsid w:val="00582498"/>
+    <w:pPr>
+      <w:keepNext/>
+      <w:spacing w:before="240" w:after="120"/>
+    </w:pPr>
+    <w:rPr>
+      <w:rFonts w:ascii="Liberation Sans" w:eastAsia="Noto Sans CJK SC Regular" w:hAnsi="Liberation Sans" w:cs="FreeSans"/>
+      <w:sz w:val="28"/>
+      <w:szCs w:val="28"/>
+    </w:rPr>
+  </w:style>
+  <w:style w:type="paragraph" w:styleId="Corpodetexto">
+    <w:name w:val="Body Text"/>
+    <w:basedOn w:val="Normal"/>
+    <w:rsid w:val="00582498"/>
+    <w:pPr>
+      <w:spacing w:after="140" w:line="288" w:lineRule="auto"/>
+    </w:pPr>
+  </w:style>
+  <w:style w:type="paragraph" w:styleId="Lista">
+    <w:name w:val="List"/>
+    <w:basedOn w:val="Corpodetexto"/>
+    <w:rsid w:val="00582498"/>
+    <w:rPr>
+      <w:rFonts w:cs="FreeSans"/>
+    </w:rPr>
+  </w:style>
+  <w:style w:type="paragraph" w:customStyle="1" w:styleId="Caption">
+    <w:name w:val="Caption"/>
+    <w:basedOn w:val="Normal"/>
+    <w:qFormat/>
+    <w:rsid w:val="00582498"/>
+    <w:pPr>
+      <w:suppressLineNumbers/>
+      <w:spacing w:before="120" w:after="120"/>
+    </w:pPr>
+    <w:rPr>
+      <w:rFonts w:cs="FreeSans"/>
+      <w:i/>
+      <w:iCs/>
+      <w:sz w:val="24"/>
+      <w:szCs w:val="24"/>
+    </w:rPr>
+  </w:style>
+  <w:style w:type="paragraph" w:customStyle="1" w:styleId="Index">
+    <w:name w:val="Index"/>
+    <w:basedOn w:val="Normal"/>
+    <w:qFormat/>
+    <w:rsid w:val="00582498"/>
+    <w:pPr>
+      <w:suppressLineNumbers/>
+    </w:pPr>
+    <w:rPr>
+      <w:rFonts w:cs="FreeSans"/>
+    </w:rPr>
   </w:style>
 </w:styles>
 </file>

</xml_diff>

<commit_message>
Sat Apr 29 2017 18:03:17
</commit_message>
<xml_diff>
--- a/bibliografia.docx
+++ b/bibliografia.docx
@@ -110,15 +110,7 @@
           <w:sz w:val="24"/>
           <w:szCs w:val="24"/>
         </w:rPr>
-        <w:t>Disponível em: &lt;</w:t>
-      </w:r>
-      <w:r>
-        <w:rPr>
-          <w:rFonts w:ascii="Times New Roman" w:hAnsi="Times New Roman" w:cs="Times New Roman"/>
-          <w:sz w:val="24"/>
-          <w:szCs w:val="24"/>
-        </w:rPr>
-        <w:t>https://developers.google.com/web/fundamentals/getting-started/primers/service-workers&gt; Acesso em: 16 abr. 2017.</w:t>
+        <w:t>Disponível em: &lt;https://developers.google.com/web/fundamentals/getting-started/primers/service-workers&gt; Acesso em: 16 abr. 2017.</w:t>
       </w:r>
     </w:p>
     <w:p>
@@ -130,15 +122,6 @@
           <w:szCs w:val="24"/>
         </w:rPr>
       </w:pPr>
-      <w:r>
-        <w:rPr>
-          <w:rFonts w:ascii="Times New Roman" w:hAnsi="Times New Roman" w:cs="Times New Roman"/>
-          <w:sz w:val="24"/>
-          <w:szCs w:val="24"/>
-          <w:lang w:val="en-US"/>
-        </w:rPr>
-        <w:t xml:space="preserve">MDN, Mozilla Developer Network. </w:t>
-      </w:r>
       <w:proofErr w:type="gramStart"/>
       <w:r>
         <w:rPr>
@@ -147,6 +130,237 @@
           <w:szCs w:val="24"/>
           <w:lang w:val="en-US"/>
         </w:rPr>
+        <w:t xml:space="preserve">OSMANI, </w:t>
+      </w:r>
+      <w:proofErr w:type="spellStart"/>
+      <w:r>
+        <w:rPr>
+          <w:rFonts w:ascii="Times New Roman" w:hAnsi="Times New Roman" w:cs="Times New Roman"/>
+          <w:sz w:val="24"/>
+          <w:szCs w:val="24"/>
+          <w:lang w:val="en-US"/>
+        </w:rPr>
+        <w:t>Addy</w:t>
+      </w:r>
+      <w:proofErr w:type="spellEnd"/>
+      <w:r>
+        <w:rPr>
+          <w:rFonts w:ascii="Times New Roman" w:hAnsi="Times New Roman" w:cs="Times New Roman"/>
+          <w:sz w:val="24"/>
+          <w:szCs w:val="24"/>
+          <w:lang w:val="en-US"/>
+        </w:rPr>
+        <w:t>.</w:t>
+      </w:r>
+      <w:proofErr w:type="gramEnd"/>
+      <w:r>
+        <w:rPr>
+          <w:rFonts w:ascii="Times New Roman" w:hAnsi="Times New Roman" w:cs="Times New Roman"/>
+          <w:sz w:val="24"/>
+          <w:szCs w:val="24"/>
+          <w:lang w:val="en-US"/>
+        </w:rPr>
+        <w:t xml:space="preserve"> The App Shell Model</w:t>
+      </w:r>
+      <w:r>
+        <w:rPr>
+          <w:rFonts w:ascii="Times New Roman" w:hAnsi="Times New Roman" w:cs="Times New Roman"/>
+          <w:sz w:val="24"/>
+          <w:szCs w:val="24"/>
+          <w:lang w:val="en-US"/>
+        </w:rPr>
+        <w:t xml:space="preserve">, 9 </w:t>
+      </w:r>
+      <w:proofErr w:type="spellStart"/>
+      <w:r>
+        <w:rPr>
+          <w:rFonts w:ascii="Times New Roman" w:hAnsi="Times New Roman" w:cs="Times New Roman"/>
+          <w:sz w:val="24"/>
+          <w:szCs w:val="24"/>
+          <w:lang w:val="en-US"/>
+        </w:rPr>
+        <w:t>fev</w:t>
+      </w:r>
+      <w:proofErr w:type="spellEnd"/>
+      <w:r>
+        <w:rPr>
+          <w:rFonts w:ascii="Times New Roman" w:hAnsi="Times New Roman" w:cs="Times New Roman"/>
+          <w:sz w:val="24"/>
+          <w:szCs w:val="24"/>
+          <w:lang w:val="en-US"/>
+        </w:rPr>
+        <w:t xml:space="preserve">. 2017. </w:t>
+      </w:r>
+      <w:r>
+        <w:rPr>
+          <w:rFonts w:ascii="Times New Roman" w:hAnsi="Times New Roman" w:cs="Times New Roman"/>
+          <w:sz w:val="24"/>
+          <w:szCs w:val="24"/>
+        </w:rPr>
+        <w:t>Disponível em: &lt;https://developers.google.com/web/fundamentals/architecture/app-shell</w:t>
+      </w:r>
+      <w:r>
+        <w:rPr>
+          <w:rFonts w:ascii="Times New Roman" w:hAnsi="Times New Roman" w:cs="Times New Roman"/>
+          <w:sz w:val="24"/>
+          <w:szCs w:val="24"/>
+        </w:rPr>
+        <w:t>&gt; Acesso em: 29 abr. 2017.</w:t>
+      </w:r>
+    </w:p>
+    <w:p>
+      <w:pPr>
+        <w:jc w:val="both"/>
+        <w:rPr>
+          <w:rFonts w:ascii="Times New Roman" w:hAnsi="Times New Roman" w:cs="Times New Roman"/>
+          <w:sz w:val="24"/>
+          <w:szCs w:val="24"/>
+        </w:rPr>
+      </w:pPr>
+      <w:r>
+        <w:rPr>
+          <w:rFonts w:ascii="Times New Roman" w:hAnsi="Times New Roman" w:cs="Times New Roman"/>
+          <w:sz w:val="24"/>
+          <w:szCs w:val="24"/>
+        </w:rPr>
+        <w:t xml:space="preserve">OSMANI, </w:t>
+      </w:r>
+      <w:proofErr w:type="spellStart"/>
+      <w:r>
+        <w:rPr>
+          <w:rFonts w:ascii="Times New Roman" w:hAnsi="Times New Roman" w:cs="Times New Roman"/>
+          <w:sz w:val="24"/>
+          <w:szCs w:val="24"/>
+        </w:rPr>
+        <w:t>Addy</w:t>
+      </w:r>
+      <w:proofErr w:type="spellEnd"/>
+      <w:r>
+        <w:rPr>
+          <w:rFonts w:ascii="Times New Roman" w:hAnsi="Times New Roman" w:cs="Times New Roman"/>
+          <w:sz w:val="24"/>
+          <w:szCs w:val="24"/>
+        </w:rPr>
+        <w:t xml:space="preserve">; GAUNT, Matt. </w:t>
+      </w:r>
+      <w:r>
+        <w:rPr>
+          <w:rFonts w:ascii="Times New Roman" w:hAnsi="Times New Roman" w:cs="Times New Roman"/>
+          <w:sz w:val="24"/>
+          <w:szCs w:val="24"/>
+          <w:lang w:val="en-US"/>
+        </w:rPr>
+        <w:t>Instant Loading</w:t>
+      </w:r>
+      <w:r>
+        <w:rPr>
+          <w:rFonts w:ascii="Times New Roman" w:hAnsi="Times New Roman" w:cs="Times New Roman"/>
+          <w:sz w:val="24"/>
+          <w:szCs w:val="24"/>
+          <w:lang w:val="en-US"/>
+        </w:rPr>
+        <w:t xml:space="preserve"> Web Apps with </w:t>
+      </w:r>
+      <w:proofErr w:type="gramStart"/>
+      <w:r>
+        <w:rPr>
+          <w:rFonts w:ascii="Times New Roman" w:hAnsi="Times New Roman" w:cs="Times New Roman"/>
+          <w:sz w:val="24"/>
+          <w:szCs w:val="24"/>
+          <w:lang w:val="en-US"/>
+        </w:rPr>
+        <w:t>an Application</w:t>
+      </w:r>
+      <w:proofErr w:type="gramEnd"/>
+      <w:r>
+        <w:rPr>
+          <w:rFonts w:ascii="Times New Roman" w:hAnsi="Times New Roman" w:cs="Times New Roman"/>
+          <w:sz w:val="24"/>
+          <w:szCs w:val="24"/>
+          <w:lang w:val="en-US"/>
+        </w:rPr>
+        <w:t xml:space="preserve"> Shell Architecture, </w:t>
+      </w:r>
+      <w:proofErr w:type="spellStart"/>
+      <w:r>
+        <w:rPr>
+          <w:rFonts w:ascii="Times New Roman" w:hAnsi="Times New Roman" w:cs="Times New Roman"/>
+          <w:sz w:val="24"/>
+          <w:szCs w:val="24"/>
+          <w:lang w:val="en-US"/>
+        </w:rPr>
+        <w:t>nov</w:t>
+      </w:r>
+      <w:proofErr w:type="spellEnd"/>
+      <w:r>
+        <w:rPr>
+          <w:rFonts w:ascii="Times New Roman" w:hAnsi="Times New Roman" w:cs="Times New Roman"/>
+          <w:sz w:val="24"/>
+          <w:szCs w:val="24"/>
+          <w:lang w:val="en-US"/>
+        </w:rPr>
+        <w:t xml:space="preserve">. 2015. </w:t>
+      </w:r>
+      <w:r>
+        <w:rPr>
+          <w:rFonts w:ascii="Times New Roman" w:hAnsi="Times New Roman" w:cs="Times New Roman"/>
+          <w:sz w:val="24"/>
+          <w:szCs w:val="24"/>
+        </w:rPr>
+        <w:t>Disponível em: &lt;https://developers.google.com/web/updates/2015/11/app-shell</w:t>
+      </w:r>
+      <w:r>
+        <w:rPr>
+          <w:rFonts w:ascii="Times New Roman" w:hAnsi="Times New Roman" w:cs="Times New Roman"/>
+          <w:sz w:val="24"/>
+          <w:szCs w:val="24"/>
+        </w:rPr>
+        <w:t>&gt; Acesso em: 29 abr. 2017.</w:t>
+      </w:r>
+    </w:p>
+    <w:p>
+      <w:pPr>
+        <w:jc w:val="both"/>
+        <w:rPr>
+          <w:rFonts w:ascii="Times New Roman" w:hAnsi="Times New Roman" w:cs="Times New Roman"/>
+          <w:sz w:val="24"/>
+          <w:szCs w:val="24"/>
+        </w:rPr>
+      </w:pPr>
+      <w:r>
+        <w:rPr>
+          <w:rFonts w:ascii="Times New Roman" w:hAnsi="Times New Roman" w:cs="Times New Roman"/>
+          <w:sz w:val="24"/>
+          <w:szCs w:val="24"/>
+        </w:rPr>
+        <w:t xml:space="preserve">MDN, Mozilla </w:t>
+      </w:r>
+      <w:proofErr w:type="spellStart"/>
+      <w:r>
+        <w:rPr>
+          <w:rFonts w:ascii="Times New Roman" w:hAnsi="Times New Roman" w:cs="Times New Roman"/>
+          <w:sz w:val="24"/>
+          <w:szCs w:val="24"/>
+        </w:rPr>
+        <w:t>Developer</w:t>
+      </w:r>
+      <w:proofErr w:type="spellEnd"/>
+      <w:r>
+        <w:rPr>
+          <w:rFonts w:ascii="Times New Roman" w:hAnsi="Times New Roman" w:cs="Times New Roman"/>
+          <w:sz w:val="24"/>
+          <w:szCs w:val="24"/>
+        </w:rPr>
+        <w:t xml:space="preserve"> Network. </w:t>
+      </w:r>
+      <w:proofErr w:type="gramStart"/>
+      <w:r>
+        <w:rPr>
+          <w:rFonts w:ascii="Times New Roman" w:hAnsi="Times New Roman" w:cs="Times New Roman"/>
+          <w:sz w:val="24"/>
+          <w:szCs w:val="24"/>
+          <w:lang w:val="en-US"/>
+        </w:rPr>
         <w:t>Service Worker API, 6 abr. 2017.</w:t>
       </w:r>
       <w:proofErr w:type="gramEnd"/>
@@ -183,15 +397,7 @@
           <w:sz w:val="24"/>
           <w:szCs w:val="24"/>
         </w:rPr>
-        <w:t>://developer.mozilla.org/en-US/docs/Web/API/Service_Worke</w:t>
-      </w:r>
-      <w:r>
-        <w:rPr>
-          <w:rFonts w:ascii="Times New Roman" w:hAnsi="Times New Roman" w:cs="Times New Roman"/>
-          <w:sz w:val="24"/>
-          <w:szCs w:val="24"/>
-        </w:rPr>
-        <w:t>r_API&gt; Acesso em: 16 abr. 2017.</w:t>
+        <w:t>://developer.mozilla.org/en-US/docs/Web/API/Service_Worker_API&gt; Acesso em: 16 abr. 2017.</w:t>
       </w:r>
     </w:p>
     <w:p>
@@ -531,6 +737,17 @@
     </w:pPr>
     <w:rPr>
       <w:rFonts w:cs="FreeSans"/>
+    </w:rPr>
+  </w:style>
+  <w:style w:type="character" w:styleId="Hyperlink">
+    <w:name w:val="Hyperlink"/>
+    <w:basedOn w:val="Fontepargpadro"/>
+    <w:uiPriority w:val="99"/>
+    <w:unhideWhenUsed/>
+    <w:rsid w:val="00A01665"/>
+    <w:rPr>
+      <w:color w:val="0000FF" w:themeColor="hyperlink"/>
+      <w:u w:val="single"/>
     </w:rPr>
   </w:style>
 </w:styles>

</xml_diff>

<commit_message>
Sun Apr 30 2017 15:01:24
</commit_message>
<xml_diff>
--- a/bibliografia.docx
+++ b/bibliografia.docx
@@ -122,6 +122,15 @@
           <w:szCs w:val="24"/>
         </w:rPr>
       </w:pPr>
+      <w:r>
+        <w:rPr>
+          <w:rFonts w:ascii="Times New Roman" w:hAnsi="Times New Roman" w:cs="Times New Roman"/>
+          <w:sz w:val="24"/>
+          <w:szCs w:val="24"/>
+          <w:lang w:val="en-US"/>
+        </w:rPr>
+        <w:t xml:space="preserve">LEPAGE, Pete. </w:t>
+      </w:r>
       <w:proofErr w:type="gramStart"/>
       <w:r>
         <w:rPr>
@@ -130,27 +139,16 @@
           <w:szCs w:val="24"/>
           <w:lang w:val="en-US"/>
         </w:rPr>
-        <w:t xml:space="preserve">OSMANI, </w:t>
-      </w:r>
-      <w:proofErr w:type="spellStart"/>
-      <w:r>
-        <w:rPr>
-          <w:rFonts w:ascii="Times New Roman" w:hAnsi="Times New Roman" w:cs="Times New Roman"/>
-          <w:sz w:val="24"/>
-          <w:szCs w:val="24"/>
-          <w:lang w:val="en-US"/>
-        </w:rPr>
-        <w:t>Addy</w:t>
-      </w:r>
-      <w:proofErr w:type="spellEnd"/>
-      <w:r>
-        <w:rPr>
-          <w:rFonts w:ascii="Times New Roman" w:hAnsi="Times New Roman" w:cs="Times New Roman"/>
-          <w:sz w:val="24"/>
-          <w:szCs w:val="24"/>
-          <w:lang w:val="en-US"/>
-        </w:rPr>
-        <w:t>.</w:t>
+        <w:t xml:space="preserve">Your First Progressive Web App, </w:t>
+      </w:r>
+      <w:r>
+        <w:rPr>
+          <w:rFonts w:ascii="Times New Roman" w:hAnsi="Times New Roman" w:cs="Times New Roman"/>
+          <w:sz w:val="24"/>
+          <w:szCs w:val="24"/>
+          <w:lang w:val="en-US"/>
+        </w:rPr>
+        <w:t>18 abr. 2017.</w:t>
       </w:r>
       <w:proofErr w:type="gramEnd"/>
       <w:r>
@@ -160,52 +158,41 @@
           <w:szCs w:val="24"/>
           <w:lang w:val="en-US"/>
         </w:rPr>
-        <w:t xml:space="preserve"> The App Shell Model</w:t>
-      </w:r>
-      <w:r>
-        <w:rPr>
-          <w:rFonts w:ascii="Times New Roman" w:hAnsi="Times New Roman" w:cs="Times New Roman"/>
-          <w:sz w:val="24"/>
-          <w:szCs w:val="24"/>
-          <w:lang w:val="en-US"/>
-        </w:rPr>
-        <w:t xml:space="preserve">, 9 </w:t>
-      </w:r>
-      <w:proofErr w:type="spellStart"/>
-      <w:r>
-        <w:rPr>
-          <w:rFonts w:ascii="Times New Roman" w:hAnsi="Times New Roman" w:cs="Times New Roman"/>
-          <w:sz w:val="24"/>
-          <w:szCs w:val="24"/>
-          <w:lang w:val="en-US"/>
-        </w:rPr>
-        <w:t>fev</w:t>
-      </w:r>
-      <w:proofErr w:type="spellEnd"/>
-      <w:r>
-        <w:rPr>
-          <w:rFonts w:ascii="Times New Roman" w:hAnsi="Times New Roman" w:cs="Times New Roman"/>
-          <w:sz w:val="24"/>
-          <w:szCs w:val="24"/>
-          <w:lang w:val="en-US"/>
-        </w:rPr>
-        <w:t xml:space="preserve">. 2017. </w:t>
-      </w:r>
-      <w:r>
-        <w:rPr>
-          <w:rFonts w:ascii="Times New Roman" w:hAnsi="Times New Roman" w:cs="Times New Roman"/>
-          <w:sz w:val="24"/>
-          <w:szCs w:val="24"/>
-        </w:rPr>
-        <w:t>Disponível em: &lt;https://developers.google.com/web/fundamentals/architecture/app-shell</w:t>
-      </w:r>
-      <w:r>
-        <w:rPr>
-          <w:rFonts w:ascii="Times New Roman" w:hAnsi="Times New Roman" w:cs="Times New Roman"/>
-          <w:sz w:val="24"/>
-          <w:szCs w:val="24"/>
-        </w:rPr>
-        <w:t>&gt; Acesso em: 29 abr. 2017.</w:t>
+        <w:t xml:space="preserve"> </w:t>
+      </w:r>
+      <w:r>
+        <w:rPr>
+          <w:rFonts w:ascii="Times New Roman" w:hAnsi="Times New Roman" w:cs="Times New Roman"/>
+          <w:sz w:val="24"/>
+          <w:szCs w:val="24"/>
+        </w:rPr>
+        <w:t>Disponível em: &lt;</w:t>
+      </w:r>
+      <w:proofErr w:type="gramStart"/>
+      <w:r>
+        <w:rPr>
+          <w:rFonts w:ascii="Times New Roman" w:hAnsi="Times New Roman" w:cs="Times New Roman"/>
+          <w:sz w:val="24"/>
+          <w:szCs w:val="24"/>
+        </w:rPr>
+        <w:t>https</w:t>
+      </w:r>
+      <w:proofErr w:type="gramEnd"/>
+      <w:r>
+        <w:rPr>
+          <w:rFonts w:ascii="Times New Roman" w:hAnsi="Times New Roman" w:cs="Times New Roman"/>
+          <w:sz w:val="24"/>
+          <w:szCs w:val="24"/>
+        </w:rPr>
+        <w:t>://developers.google.com/web/fundamentals/getting-started/codelabs/your-first-pwapp/</w:t>
+      </w:r>
+      <w:r>
+        <w:rPr>
+          <w:rFonts w:ascii="Times New Roman" w:hAnsi="Times New Roman" w:cs="Times New Roman"/>
+          <w:sz w:val="24"/>
+          <w:szCs w:val="24"/>
+        </w:rPr>
+        <w:t>&gt; Acesso em: 30 abr. 2017.</w:t>
       </w:r>
     </w:p>
     <w:p>
@@ -217,11 +204,13 @@
           <w:szCs w:val="24"/>
         </w:rPr>
       </w:pPr>
-      <w:r>
-        <w:rPr>
-          <w:rFonts w:ascii="Times New Roman" w:hAnsi="Times New Roman" w:cs="Times New Roman"/>
-          <w:sz w:val="24"/>
-          <w:szCs w:val="24"/>
+      <w:proofErr w:type="gramStart"/>
+      <w:r>
+        <w:rPr>
+          <w:rFonts w:ascii="Times New Roman" w:hAnsi="Times New Roman" w:cs="Times New Roman"/>
+          <w:sz w:val="24"/>
+          <w:szCs w:val="24"/>
+          <w:lang w:val="en-US"/>
         </w:rPr>
         <w:t xml:space="preserve">OSMANI, </w:t>
       </w:r>
@@ -231,6 +220,7 @@
           <w:rFonts w:ascii="Times New Roman" w:hAnsi="Times New Roman" w:cs="Times New Roman"/>
           <w:sz w:val="24"/>
           <w:szCs w:val="24"/>
+          <w:lang w:val="en-US"/>
         </w:rPr>
         <w:t>Addy</w:t>
       </w:r>
@@ -240,6 +230,101 @@
           <w:rFonts w:ascii="Times New Roman" w:hAnsi="Times New Roman" w:cs="Times New Roman"/>
           <w:sz w:val="24"/>
           <w:szCs w:val="24"/>
+          <w:lang w:val="en-US"/>
+        </w:rPr>
+        <w:t>.</w:t>
+      </w:r>
+      <w:proofErr w:type="gramEnd"/>
+      <w:r>
+        <w:rPr>
+          <w:rFonts w:ascii="Times New Roman" w:hAnsi="Times New Roman" w:cs="Times New Roman"/>
+          <w:sz w:val="24"/>
+          <w:szCs w:val="24"/>
+          <w:lang w:val="en-US"/>
+        </w:rPr>
+        <w:t xml:space="preserve"> The App Shell Model</w:t>
+      </w:r>
+      <w:r>
+        <w:rPr>
+          <w:rFonts w:ascii="Times New Roman" w:hAnsi="Times New Roman" w:cs="Times New Roman"/>
+          <w:sz w:val="24"/>
+          <w:szCs w:val="24"/>
+          <w:lang w:val="en-US"/>
+        </w:rPr>
+        <w:t xml:space="preserve">, 9 </w:t>
+      </w:r>
+      <w:proofErr w:type="spellStart"/>
+      <w:r>
+        <w:rPr>
+          <w:rFonts w:ascii="Times New Roman" w:hAnsi="Times New Roman" w:cs="Times New Roman"/>
+          <w:sz w:val="24"/>
+          <w:szCs w:val="24"/>
+          <w:lang w:val="en-US"/>
+        </w:rPr>
+        <w:t>fev</w:t>
+      </w:r>
+      <w:proofErr w:type="spellEnd"/>
+      <w:r>
+        <w:rPr>
+          <w:rFonts w:ascii="Times New Roman" w:hAnsi="Times New Roman" w:cs="Times New Roman"/>
+          <w:sz w:val="24"/>
+          <w:szCs w:val="24"/>
+          <w:lang w:val="en-US"/>
+        </w:rPr>
+        <w:t xml:space="preserve">. 2017. </w:t>
+      </w:r>
+      <w:r>
+        <w:rPr>
+          <w:rFonts w:ascii="Times New Roman" w:hAnsi="Times New Roman" w:cs="Times New Roman"/>
+          <w:sz w:val="24"/>
+          <w:szCs w:val="24"/>
+        </w:rPr>
+        <w:t>Disponível em: &lt;https://developers.google.com/web/fundamentals/architecture/app-shell</w:t>
+      </w:r>
+      <w:r>
+        <w:rPr>
+          <w:rFonts w:ascii="Times New Roman" w:hAnsi="Times New Roman" w:cs="Times New Roman"/>
+          <w:sz w:val="24"/>
+          <w:szCs w:val="24"/>
+        </w:rPr>
+        <w:t>&gt; Acesso em: 29 abr. 2017.</w:t>
+      </w:r>
+    </w:p>
+    <w:p>
+      <w:pPr>
+        <w:jc w:val="both"/>
+        <w:rPr>
+          <w:rFonts w:ascii="Times New Roman" w:hAnsi="Times New Roman" w:cs="Times New Roman"/>
+          <w:sz w:val="24"/>
+          <w:szCs w:val="24"/>
+        </w:rPr>
+      </w:pPr>
+      <w:r>
+        <w:rPr>
+          <w:rFonts w:ascii="Times New Roman" w:hAnsi="Times New Roman" w:cs="Times New Roman"/>
+          <w:sz w:val="24"/>
+          <w:szCs w:val="24"/>
+          <w:lang w:val="en-US"/>
+        </w:rPr>
+        <w:t xml:space="preserve">OSMANI, </w:t>
+      </w:r>
+      <w:proofErr w:type="spellStart"/>
+      <w:r>
+        <w:rPr>
+          <w:rFonts w:ascii="Times New Roman" w:hAnsi="Times New Roman" w:cs="Times New Roman"/>
+          <w:sz w:val="24"/>
+          <w:szCs w:val="24"/>
+          <w:lang w:val="en-US"/>
+        </w:rPr>
+        <w:t>Addy</w:t>
+      </w:r>
+      <w:proofErr w:type="spellEnd"/>
+      <w:r>
+        <w:rPr>
+          <w:rFonts w:ascii="Times New Roman" w:hAnsi="Times New Roman" w:cs="Times New Roman"/>
+          <w:sz w:val="24"/>
+          <w:szCs w:val="24"/>
+          <w:lang w:val="en-US"/>
         </w:rPr>
         <w:t xml:space="preserve">; GAUNT, Matt. </w:t>
       </w:r>

</xml_diff>

<commit_message>
Mon May 01 2017 15:10:01
</commit_message>
<xml_diff>
--- a/bibliografia.docx
+++ b/bibliografia.docx
@@ -84,33 +84,59 @@
           <w:szCs w:val="24"/>
         </w:rPr>
       </w:pPr>
-      <w:proofErr w:type="gramStart"/>
-      <w:r>
-        <w:rPr>
-          <w:rFonts w:ascii="Times New Roman" w:hAnsi="Times New Roman" w:cs="Times New Roman"/>
-          <w:sz w:val="24"/>
-          <w:szCs w:val="24"/>
-          <w:lang w:val="en-US"/>
-        </w:rPr>
-        <w:t>GAUNT, Matt.</w:t>
-      </w:r>
-      <w:proofErr w:type="gramEnd"/>
-      <w:r>
-        <w:rPr>
-          <w:rFonts w:ascii="Times New Roman" w:hAnsi="Times New Roman" w:cs="Times New Roman"/>
-          <w:sz w:val="24"/>
-          <w:szCs w:val="24"/>
-          <w:lang w:val="en-US"/>
-        </w:rPr>
-        <w:t xml:space="preserve"> Service Workers: an Introduction, 3 mar. 2017. </w:t>
-      </w:r>
-      <w:r>
-        <w:rPr>
-          <w:rFonts w:ascii="Times New Roman" w:hAnsi="Times New Roman" w:cs="Times New Roman"/>
-          <w:sz w:val="24"/>
-          <w:szCs w:val="24"/>
-        </w:rPr>
-        <w:t>Disponível em: &lt;https://developers.google.com/web/fundamentals/getting-started/primers/service-workers&gt; Acesso em: 16 abr. 2017.</w:t>
+      <w:r>
+        <w:rPr>
+          <w:rFonts w:ascii="Times New Roman" w:hAnsi="Times New Roman" w:cs="Times New Roman"/>
+          <w:sz w:val="24"/>
+          <w:szCs w:val="24"/>
+          <w:lang w:val="en-US"/>
+        </w:rPr>
+        <w:t>ARCHIBALD, Jake. The Service Worker Lifecycle</w:t>
+      </w:r>
+      <w:r>
+        <w:rPr>
+          <w:rFonts w:ascii="Times New Roman" w:hAnsi="Times New Roman" w:cs="Times New Roman"/>
+          <w:sz w:val="24"/>
+          <w:szCs w:val="24"/>
+          <w:lang w:val="en-US"/>
+        </w:rPr>
+        <w:t xml:space="preserve">, 9 </w:t>
+      </w:r>
+      <w:proofErr w:type="spellStart"/>
+      <w:r>
+        <w:rPr>
+          <w:rFonts w:ascii="Times New Roman" w:hAnsi="Times New Roman" w:cs="Times New Roman"/>
+          <w:sz w:val="24"/>
+          <w:szCs w:val="24"/>
+          <w:lang w:val="en-US"/>
+        </w:rPr>
+        <w:t>fev</w:t>
+      </w:r>
+      <w:proofErr w:type="spellEnd"/>
+      <w:r>
+        <w:rPr>
+          <w:rFonts w:ascii="Times New Roman" w:hAnsi="Times New Roman" w:cs="Times New Roman"/>
+          <w:sz w:val="24"/>
+          <w:szCs w:val="24"/>
+          <w:lang w:val="en-US"/>
+        </w:rPr>
+        <w:t xml:space="preserve">. 2017. </w:t>
+      </w:r>
+      <w:r>
+        <w:rPr>
+          <w:rFonts w:ascii="Times New Roman" w:hAnsi="Times New Roman" w:cs="Times New Roman"/>
+          <w:sz w:val="24"/>
+          <w:szCs w:val="24"/>
+        </w:rPr>
+        <w:t>Disponível em: &lt;https://developers.google.com/web/fundamentals/instant-and-offline/service-worker/lifecycle</w:t>
+      </w:r>
+      <w:r>
+        <w:rPr>
+          <w:rFonts w:ascii="Times New Roman" w:hAnsi="Times New Roman" w:cs="Times New Roman"/>
+          <w:sz w:val="24"/>
+          <w:szCs w:val="24"/>
+        </w:rPr>
+        <w:t>&gt; Acesso em: 30 abr. 2017.</w:t>
       </w:r>
     </w:p>
     <w:p>
@@ -122,15 +148,6 @@
           <w:szCs w:val="24"/>
         </w:rPr>
       </w:pPr>
-      <w:r>
-        <w:rPr>
-          <w:rFonts w:ascii="Times New Roman" w:hAnsi="Times New Roman" w:cs="Times New Roman"/>
-          <w:sz w:val="24"/>
-          <w:szCs w:val="24"/>
-          <w:lang w:val="en-US"/>
-        </w:rPr>
-        <w:t xml:space="preserve">LEPAGE, Pete. </w:t>
-      </w:r>
       <w:proofErr w:type="gramStart"/>
       <w:r>
         <w:rPr>
@@ -139,16 +156,7 @@
           <w:szCs w:val="24"/>
           <w:lang w:val="en-US"/>
         </w:rPr>
-        <w:t xml:space="preserve">Your First Progressive Web App, </w:t>
-      </w:r>
-      <w:r>
-        <w:rPr>
-          <w:rFonts w:ascii="Times New Roman" w:hAnsi="Times New Roman" w:cs="Times New Roman"/>
-          <w:sz w:val="24"/>
-          <w:szCs w:val="24"/>
-          <w:lang w:val="en-US"/>
-        </w:rPr>
-        <w:t>18 abr. 2017.</w:t>
+        <w:t>GAUNT, Matt.</w:t>
       </w:r>
       <w:proofErr w:type="gramEnd"/>
       <w:r>
@@ -158,41 +166,15 @@
           <w:szCs w:val="24"/>
           <w:lang w:val="en-US"/>
         </w:rPr>
-        <w:t xml:space="preserve"> </w:t>
-      </w:r>
-      <w:r>
-        <w:rPr>
-          <w:rFonts w:ascii="Times New Roman" w:hAnsi="Times New Roman" w:cs="Times New Roman"/>
-          <w:sz w:val="24"/>
-          <w:szCs w:val="24"/>
-        </w:rPr>
-        <w:t>Disponível em: &lt;</w:t>
-      </w:r>
-      <w:proofErr w:type="gramStart"/>
-      <w:r>
-        <w:rPr>
-          <w:rFonts w:ascii="Times New Roman" w:hAnsi="Times New Roman" w:cs="Times New Roman"/>
-          <w:sz w:val="24"/>
-          <w:szCs w:val="24"/>
-        </w:rPr>
-        <w:t>https</w:t>
-      </w:r>
-      <w:proofErr w:type="gramEnd"/>
-      <w:r>
-        <w:rPr>
-          <w:rFonts w:ascii="Times New Roman" w:hAnsi="Times New Roman" w:cs="Times New Roman"/>
-          <w:sz w:val="24"/>
-          <w:szCs w:val="24"/>
-        </w:rPr>
-        <w:t>://developers.google.com/web/fundamentals/getting-started/codelabs/your-first-pwapp/</w:t>
-      </w:r>
-      <w:r>
-        <w:rPr>
-          <w:rFonts w:ascii="Times New Roman" w:hAnsi="Times New Roman" w:cs="Times New Roman"/>
-          <w:sz w:val="24"/>
-          <w:szCs w:val="24"/>
-        </w:rPr>
-        <w:t>&gt; Acesso em: 30 abr. 2017.</w:t>
+        <w:t xml:space="preserve"> Service Workers: an Introduction, 3 mar. 2017. </w:t>
+      </w:r>
+      <w:r>
+        <w:rPr>
+          <w:rFonts w:ascii="Times New Roman" w:hAnsi="Times New Roman" w:cs="Times New Roman"/>
+          <w:sz w:val="24"/>
+          <w:szCs w:val="24"/>
+        </w:rPr>
+        <w:t>Disponível em: &lt;https://developers.google.com/web/fundamentals/getting-started/primers/service-workers&gt; Acesso em: 16 abr. 2017.</w:t>
       </w:r>
     </w:p>
     <w:p>
@@ -204,6 +186,15 @@
           <w:szCs w:val="24"/>
         </w:rPr>
       </w:pPr>
+      <w:r>
+        <w:rPr>
+          <w:rFonts w:ascii="Times New Roman" w:hAnsi="Times New Roman" w:cs="Times New Roman"/>
+          <w:sz w:val="24"/>
+          <w:szCs w:val="24"/>
+          <w:lang w:val="en-US"/>
+        </w:rPr>
+        <w:t xml:space="preserve">LEPAGE, Pete. </w:t>
+      </w:r>
       <w:proofErr w:type="gramStart"/>
       <w:r>
         <w:rPr>
@@ -212,27 +203,16 @@
           <w:szCs w:val="24"/>
           <w:lang w:val="en-US"/>
         </w:rPr>
-        <w:t xml:space="preserve">OSMANI, </w:t>
-      </w:r>
-      <w:proofErr w:type="spellStart"/>
-      <w:r>
-        <w:rPr>
-          <w:rFonts w:ascii="Times New Roman" w:hAnsi="Times New Roman" w:cs="Times New Roman"/>
-          <w:sz w:val="24"/>
-          <w:szCs w:val="24"/>
-          <w:lang w:val="en-US"/>
-        </w:rPr>
-        <w:t>Addy</w:t>
-      </w:r>
-      <w:proofErr w:type="spellEnd"/>
-      <w:r>
-        <w:rPr>
-          <w:rFonts w:ascii="Times New Roman" w:hAnsi="Times New Roman" w:cs="Times New Roman"/>
-          <w:sz w:val="24"/>
-          <w:szCs w:val="24"/>
-          <w:lang w:val="en-US"/>
-        </w:rPr>
-        <w:t>.</w:t>
+        <w:t xml:space="preserve">Your First Progressive Web App, </w:t>
+      </w:r>
+      <w:r>
+        <w:rPr>
+          <w:rFonts w:ascii="Times New Roman" w:hAnsi="Times New Roman" w:cs="Times New Roman"/>
+          <w:sz w:val="24"/>
+          <w:szCs w:val="24"/>
+          <w:lang w:val="en-US"/>
+        </w:rPr>
+        <w:t>18 abr. 2017.</w:t>
       </w:r>
       <w:proofErr w:type="gramEnd"/>
       <w:r>
@@ -242,52 +222,41 @@
           <w:szCs w:val="24"/>
           <w:lang w:val="en-US"/>
         </w:rPr>
-        <w:t xml:space="preserve"> The App Shell Model</w:t>
-      </w:r>
-      <w:r>
-        <w:rPr>
-          <w:rFonts w:ascii="Times New Roman" w:hAnsi="Times New Roman" w:cs="Times New Roman"/>
-          <w:sz w:val="24"/>
-          <w:szCs w:val="24"/>
-          <w:lang w:val="en-US"/>
-        </w:rPr>
-        <w:t xml:space="preserve">, 9 </w:t>
-      </w:r>
-      <w:proofErr w:type="spellStart"/>
-      <w:r>
-        <w:rPr>
-          <w:rFonts w:ascii="Times New Roman" w:hAnsi="Times New Roman" w:cs="Times New Roman"/>
-          <w:sz w:val="24"/>
-          <w:szCs w:val="24"/>
-          <w:lang w:val="en-US"/>
-        </w:rPr>
-        <w:t>fev</w:t>
-      </w:r>
-      <w:proofErr w:type="spellEnd"/>
-      <w:r>
-        <w:rPr>
-          <w:rFonts w:ascii="Times New Roman" w:hAnsi="Times New Roman" w:cs="Times New Roman"/>
-          <w:sz w:val="24"/>
-          <w:szCs w:val="24"/>
-          <w:lang w:val="en-US"/>
-        </w:rPr>
-        <w:t xml:space="preserve">. 2017. </w:t>
-      </w:r>
-      <w:r>
-        <w:rPr>
-          <w:rFonts w:ascii="Times New Roman" w:hAnsi="Times New Roman" w:cs="Times New Roman"/>
-          <w:sz w:val="24"/>
-          <w:szCs w:val="24"/>
-        </w:rPr>
-        <w:t>Disponível em: &lt;https://developers.google.com/web/fundamentals/architecture/app-shell</w:t>
-      </w:r>
-      <w:r>
-        <w:rPr>
-          <w:rFonts w:ascii="Times New Roman" w:hAnsi="Times New Roman" w:cs="Times New Roman"/>
-          <w:sz w:val="24"/>
-          <w:szCs w:val="24"/>
-        </w:rPr>
-        <w:t>&gt; Acesso em: 29 abr. 2017.</w:t>
+        <w:t xml:space="preserve"> </w:t>
+      </w:r>
+      <w:r>
+        <w:rPr>
+          <w:rFonts w:ascii="Times New Roman" w:hAnsi="Times New Roman" w:cs="Times New Roman"/>
+          <w:sz w:val="24"/>
+          <w:szCs w:val="24"/>
+        </w:rPr>
+        <w:t>Disponível em: &lt;</w:t>
+      </w:r>
+      <w:proofErr w:type="gramStart"/>
+      <w:r>
+        <w:rPr>
+          <w:rFonts w:ascii="Times New Roman" w:hAnsi="Times New Roman" w:cs="Times New Roman"/>
+          <w:sz w:val="24"/>
+          <w:szCs w:val="24"/>
+        </w:rPr>
+        <w:t>https</w:t>
+      </w:r>
+      <w:proofErr w:type="gramEnd"/>
+      <w:r>
+        <w:rPr>
+          <w:rFonts w:ascii="Times New Roman" w:hAnsi="Times New Roman" w:cs="Times New Roman"/>
+          <w:sz w:val="24"/>
+          <w:szCs w:val="24"/>
+        </w:rPr>
+        <w:t>://developers.google.com/web/fundamentals/getting-started/codelabs/your-first-pwapp/</w:t>
+      </w:r>
+      <w:r>
+        <w:rPr>
+          <w:rFonts w:ascii="Times New Roman" w:hAnsi="Times New Roman" w:cs="Times New Roman"/>
+          <w:sz w:val="24"/>
+          <w:szCs w:val="24"/>
+        </w:rPr>
+        <w:t>&gt; Acesso em: 30 abr. 2017.</w:t>
       </w:r>
     </w:p>
     <w:p>
@@ -299,6 +268,7 @@
           <w:szCs w:val="24"/>
         </w:rPr>
       </w:pPr>
+      <w:proofErr w:type="gramStart"/>
       <w:r>
         <w:rPr>
           <w:rFonts w:ascii="Times New Roman" w:hAnsi="Times New Roman" w:cs="Times New Roman"/>
@@ -326,35 +296,7 @@
           <w:szCs w:val="24"/>
           <w:lang w:val="en-US"/>
         </w:rPr>
-        <w:t xml:space="preserve">; GAUNT, Matt. </w:t>
-      </w:r>
-      <w:r>
-        <w:rPr>
-          <w:rFonts w:ascii="Times New Roman" w:hAnsi="Times New Roman" w:cs="Times New Roman"/>
-          <w:sz w:val="24"/>
-          <w:szCs w:val="24"/>
-          <w:lang w:val="en-US"/>
-        </w:rPr>
-        <w:t>Instant Loading</w:t>
-      </w:r>
-      <w:r>
-        <w:rPr>
-          <w:rFonts w:ascii="Times New Roman" w:hAnsi="Times New Roman" w:cs="Times New Roman"/>
-          <w:sz w:val="24"/>
-          <w:szCs w:val="24"/>
-          <w:lang w:val="en-US"/>
-        </w:rPr>
-        <w:t xml:space="preserve"> Web Apps with </w:t>
-      </w:r>
-      <w:proofErr w:type="gramStart"/>
-      <w:r>
-        <w:rPr>
-          <w:rFonts w:ascii="Times New Roman" w:hAnsi="Times New Roman" w:cs="Times New Roman"/>
-          <w:sz w:val="24"/>
-          <w:szCs w:val="24"/>
-          <w:lang w:val="en-US"/>
-        </w:rPr>
-        <w:t>an Application</w:t>
+        <w:t>.</w:t>
       </w:r>
       <w:proofErr w:type="gramEnd"/>
       <w:r>
@@ -364,7 +306,16 @@
           <w:szCs w:val="24"/>
           <w:lang w:val="en-US"/>
         </w:rPr>
-        <w:t xml:space="preserve"> Shell Architecture, </w:t>
+        <w:t xml:space="preserve"> The App Shell Model</w:t>
+      </w:r>
+      <w:r>
+        <w:rPr>
+          <w:rFonts w:ascii="Times New Roman" w:hAnsi="Times New Roman" w:cs="Times New Roman"/>
+          <w:sz w:val="24"/>
+          <w:szCs w:val="24"/>
+          <w:lang w:val="en-US"/>
+        </w:rPr>
+        <w:t xml:space="preserve">, 9 </w:t>
       </w:r>
       <w:proofErr w:type="spellStart"/>
       <w:r>
@@ -374,7 +325,7 @@
           <w:szCs w:val="24"/>
           <w:lang w:val="en-US"/>
         </w:rPr>
-        <w:t>nov</w:t>
+        <w:t>fev</w:t>
       </w:r>
       <w:proofErr w:type="spellEnd"/>
       <w:r>
@@ -384,15 +335,15 @@
           <w:szCs w:val="24"/>
           <w:lang w:val="en-US"/>
         </w:rPr>
-        <w:t xml:space="preserve">. 2015. </w:t>
-      </w:r>
-      <w:r>
-        <w:rPr>
-          <w:rFonts w:ascii="Times New Roman" w:hAnsi="Times New Roman" w:cs="Times New Roman"/>
-          <w:sz w:val="24"/>
-          <w:szCs w:val="24"/>
-        </w:rPr>
-        <w:t>Disponível em: &lt;https://developers.google.com/web/updates/2015/11/app-shell</w:t>
+        <w:t xml:space="preserve">. 2017. </w:t>
+      </w:r>
+      <w:r>
+        <w:rPr>
+          <w:rFonts w:ascii="Times New Roman" w:hAnsi="Times New Roman" w:cs="Times New Roman"/>
+          <w:sz w:val="24"/>
+          <w:szCs w:val="24"/>
+        </w:rPr>
+        <w:t>Disponível em: &lt;https://developers.google.com/web/fundamentals/architecture/app-shell</w:t>
       </w:r>
       <w:r>
         <w:rPr>
@@ -417,8 +368,9 @@
           <w:rFonts w:ascii="Times New Roman" w:hAnsi="Times New Roman" w:cs="Times New Roman"/>
           <w:sz w:val="24"/>
           <w:szCs w:val="24"/>
-        </w:rPr>
-        <w:t xml:space="preserve">MDN, Mozilla </w:t>
+          <w:lang w:val="en-US"/>
+        </w:rPr>
+        <w:t xml:space="preserve">OSMANI, </w:t>
       </w:r>
       <w:proofErr w:type="spellStart"/>
       <w:r>
@@ -426,8 +378,9 @@
           <w:rFonts w:ascii="Times New Roman" w:hAnsi="Times New Roman" w:cs="Times New Roman"/>
           <w:sz w:val="24"/>
           <w:szCs w:val="24"/>
-        </w:rPr>
-        <w:t>Developer</w:t>
+          <w:lang w:val="en-US"/>
+        </w:rPr>
+        <w:t>Addy</w:t>
       </w:r>
       <w:proofErr w:type="spellEnd"/>
       <w:r>
@@ -435,8 +388,102 @@
           <w:rFonts w:ascii="Times New Roman" w:hAnsi="Times New Roman" w:cs="Times New Roman"/>
           <w:sz w:val="24"/>
           <w:szCs w:val="24"/>
-        </w:rPr>
-        <w:t xml:space="preserve"> Network. </w:t>
+          <w:lang w:val="en-US"/>
+        </w:rPr>
+        <w:t xml:space="preserve">; GAUNT, Matt. </w:t>
+      </w:r>
+      <w:r>
+        <w:rPr>
+          <w:rFonts w:ascii="Times New Roman" w:hAnsi="Times New Roman" w:cs="Times New Roman"/>
+          <w:sz w:val="24"/>
+          <w:szCs w:val="24"/>
+          <w:lang w:val="en-US"/>
+        </w:rPr>
+        <w:t>Instant Loading</w:t>
+      </w:r>
+      <w:r>
+        <w:rPr>
+          <w:rFonts w:ascii="Times New Roman" w:hAnsi="Times New Roman" w:cs="Times New Roman"/>
+          <w:sz w:val="24"/>
+          <w:szCs w:val="24"/>
+          <w:lang w:val="en-US"/>
+        </w:rPr>
+        <w:t xml:space="preserve"> Web Apps with </w:t>
+      </w:r>
+      <w:proofErr w:type="gramStart"/>
+      <w:r>
+        <w:rPr>
+          <w:rFonts w:ascii="Times New Roman" w:hAnsi="Times New Roman" w:cs="Times New Roman"/>
+          <w:sz w:val="24"/>
+          <w:szCs w:val="24"/>
+          <w:lang w:val="en-US"/>
+        </w:rPr>
+        <w:t>an Application</w:t>
+      </w:r>
+      <w:proofErr w:type="gramEnd"/>
+      <w:r>
+        <w:rPr>
+          <w:rFonts w:ascii="Times New Roman" w:hAnsi="Times New Roman" w:cs="Times New Roman"/>
+          <w:sz w:val="24"/>
+          <w:szCs w:val="24"/>
+          <w:lang w:val="en-US"/>
+        </w:rPr>
+        <w:t xml:space="preserve"> Shell Architecture, </w:t>
+      </w:r>
+      <w:proofErr w:type="spellStart"/>
+      <w:r>
+        <w:rPr>
+          <w:rFonts w:ascii="Times New Roman" w:hAnsi="Times New Roman" w:cs="Times New Roman"/>
+          <w:sz w:val="24"/>
+          <w:szCs w:val="24"/>
+          <w:lang w:val="en-US"/>
+        </w:rPr>
+        <w:t>nov</w:t>
+      </w:r>
+      <w:proofErr w:type="spellEnd"/>
+      <w:r>
+        <w:rPr>
+          <w:rFonts w:ascii="Times New Roman" w:hAnsi="Times New Roman" w:cs="Times New Roman"/>
+          <w:sz w:val="24"/>
+          <w:szCs w:val="24"/>
+          <w:lang w:val="en-US"/>
+        </w:rPr>
+        <w:t xml:space="preserve">. 2015. </w:t>
+      </w:r>
+      <w:r>
+        <w:rPr>
+          <w:rFonts w:ascii="Times New Roman" w:hAnsi="Times New Roman" w:cs="Times New Roman"/>
+          <w:sz w:val="24"/>
+          <w:szCs w:val="24"/>
+        </w:rPr>
+        <w:t>Disponível em: &lt;https://developers.google.com/web/updates/2015/11/app-shell</w:t>
+      </w:r>
+      <w:r>
+        <w:rPr>
+          <w:rFonts w:ascii="Times New Roman" w:hAnsi="Times New Roman" w:cs="Times New Roman"/>
+          <w:sz w:val="24"/>
+          <w:szCs w:val="24"/>
+        </w:rPr>
+        <w:t>&gt; Acesso em: 29 abr. 2017.</w:t>
+      </w:r>
+    </w:p>
+    <w:p>
+      <w:pPr>
+        <w:jc w:val="both"/>
+        <w:rPr>
+          <w:rFonts w:ascii="Times New Roman" w:hAnsi="Times New Roman" w:cs="Times New Roman"/>
+          <w:sz w:val="24"/>
+          <w:szCs w:val="24"/>
+        </w:rPr>
+      </w:pPr>
+      <w:r>
+        <w:rPr>
+          <w:rFonts w:ascii="Times New Roman" w:hAnsi="Times New Roman" w:cs="Times New Roman"/>
+          <w:sz w:val="24"/>
+          <w:szCs w:val="24"/>
+          <w:lang w:val="en-US"/>
+        </w:rPr>
+        <w:t xml:space="preserve">MDN, Mozilla Developer Network. </w:t>
       </w:r>
       <w:proofErr w:type="gramStart"/>
       <w:r>

</xml_diff>